<commit_message>
Business ve WebAPI katmanında Service ve controller yapıları oluşturuldu
</commit_message>
<xml_diff>
--- a/Katmanli_Mimari_Odevi_Aciklamalari.docx
+++ b/Katmanli_Mimari_Odevi_Aciklamalari.docx
@@ -4,6 +4,667 @@
   <w:body>
     <w:p>
       <w:pPr>
+        <w:numPr>
+          <w:ilvl w:val="0"/>
+          <w:numId w:val="26"/>
+        </w:numPr>
+        <w:shd w:val="clear" w:color="auto" w:fill="FFFFFF"/>
+        <w:spacing w:before="100" w:beforeAutospacing="1" w:after="100" w:afterAutospacing="1" w:line="240" w:lineRule="auto"/>
+        <w:textAlignment w:val="baseline"/>
+        <w:rPr>
+          <w:rFonts w:ascii="Roboto" w:eastAsia="Times New Roman" w:hAnsi="Roboto" w:cs="Times New Roman"/>
+          <w:color w:val="212529"/>
+          <w:sz w:val="24"/>
+          <w:szCs w:val="24"/>
+          <w:lang w:val="tr-TR" w:eastAsia="tr-TR"/>
+        </w:rPr>
+      </w:pPr>
+      <w:r>
+        <w:rPr>
+          <w:rFonts w:ascii="Roboto" w:eastAsia="Times New Roman" w:hAnsi="Roboto" w:cs="Times New Roman"/>
+          <w:color w:val="212529"/>
+          <w:sz w:val="24"/>
+          <w:szCs w:val="24"/>
+          <w:lang w:val="tr-TR" w:eastAsia="tr-TR"/>
+        </w:rPr>
+        <w:t>[</w:t>
+      </w:r>
+      <w:proofErr w:type="spellStart"/>
+      <w:r>
+        <w:rPr>
+          <w:rFonts w:ascii="Roboto" w:eastAsia="Times New Roman" w:hAnsi="Roboto" w:cs="Times New Roman"/>
+          <w:color w:val="212529"/>
+          <w:sz w:val="24"/>
+          <w:szCs w:val="24"/>
+          <w:lang w:val="tr-TR" w:eastAsia="tr-TR"/>
+        </w:rPr>
+        <w:t>HttpGet</w:t>
+      </w:r>
+      <w:proofErr w:type="spellEnd"/>
+      <w:r>
+        <w:rPr>
+          <w:rFonts w:ascii="Roboto" w:eastAsia="Times New Roman" w:hAnsi="Roboto" w:cs="Times New Roman"/>
+          <w:color w:val="212529"/>
+          <w:sz w:val="24"/>
+          <w:szCs w:val="24"/>
+          <w:lang w:val="tr-TR" w:eastAsia="tr-TR"/>
+        </w:rPr>
+        <w:t xml:space="preserve">] </w:t>
+      </w:r>
+      <w:r>
+        <w:rPr>
+          <w:rFonts w:ascii="Times New Roman" w:eastAsia="Times New Roman" w:hAnsi="Times New Roman" w:cs="Times New Roman"/>
+          <w:color w:val="212529"/>
+          <w:sz w:val="24"/>
+          <w:szCs w:val="24"/>
+          <w:lang w:val="tr-TR" w:eastAsia="tr-TR"/>
+        </w:rPr>
+        <w:t>→</w:t>
+      </w:r>
+      <w:r>
+        <w:rPr>
+          <w:rFonts w:ascii="Roboto" w:eastAsia="Times New Roman" w:hAnsi="Roboto" w:cs="Times New Roman"/>
+          <w:color w:val="212529"/>
+          <w:sz w:val="24"/>
+          <w:szCs w:val="24"/>
+          <w:lang w:val="tr-TR" w:eastAsia="tr-TR"/>
+        </w:rPr>
+        <w:t xml:space="preserve"> T</w:t>
+      </w:r>
+      <w:r>
+        <w:rPr>
+          <w:rFonts w:ascii="Roboto" w:eastAsia="Times New Roman" w:hAnsi="Roboto" w:cs="Roboto"/>
+          <w:color w:val="212529"/>
+          <w:sz w:val="24"/>
+          <w:szCs w:val="24"/>
+          <w:lang w:val="tr-TR" w:eastAsia="tr-TR"/>
+        </w:rPr>
+        <w:t>ü</w:t>
+      </w:r>
+      <w:r>
+        <w:rPr>
+          <w:rFonts w:ascii="Roboto" w:eastAsia="Times New Roman" w:hAnsi="Roboto" w:cs="Times New Roman"/>
+          <w:color w:val="212529"/>
+          <w:sz w:val="24"/>
+          <w:szCs w:val="24"/>
+          <w:lang w:val="tr-TR" w:eastAsia="tr-TR"/>
+        </w:rPr>
+        <w:t xml:space="preserve">m </w:t>
+      </w:r>
+      <w:r>
+        <w:rPr>
+          <w:rFonts w:ascii="Roboto" w:eastAsia="Times New Roman" w:hAnsi="Roboto" w:cs="Roboto"/>
+          <w:color w:val="212529"/>
+          <w:sz w:val="24"/>
+          <w:szCs w:val="24"/>
+          <w:lang w:val="tr-TR" w:eastAsia="tr-TR"/>
+        </w:rPr>
+        <w:t>ü</w:t>
+      </w:r>
+      <w:r>
+        <w:rPr>
+          <w:rFonts w:ascii="Roboto" w:eastAsia="Times New Roman" w:hAnsi="Roboto" w:cs="Times New Roman"/>
+          <w:color w:val="212529"/>
+          <w:sz w:val="24"/>
+          <w:szCs w:val="24"/>
+          <w:lang w:val="tr-TR" w:eastAsia="tr-TR"/>
+        </w:rPr>
+        <w:t>r</w:t>
+      </w:r>
+      <w:r>
+        <w:rPr>
+          <w:rFonts w:ascii="Roboto" w:eastAsia="Times New Roman" w:hAnsi="Roboto" w:cs="Roboto"/>
+          <w:color w:val="212529"/>
+          <w:sz w:val="24"/>
+          <w:szCs w:val="24"/>
+          <w:lang w:val="tr-TR" w:eastAsia="tr-TR"/>
+        </w:rPr>
+        <w:t>ü</w:t>
+      </w:r>
+      <w:r>
+        <w:rPr>
+          <w:rFonts w:ascii="Roboto" w:eastAsia="Times New Roman" w:hAnsi="Roboto" w:cs="Times New Roman"/>
+          <w:color w:val="212529"/>
+          <w:sz w:val="24"/>
+          <w:szCs w:val="24"/>
+          <w:lang w:val="tr-TR" w:eastAsia="tr-TR"/>
+        </w:rPr>
+        <w:t>nleri getir</w:t>
+      </w:r>
+    </w:p>
+    <w:p>
+      <w:pPr>
+        <w:numPr>
+          <w:ilvl w:val="0"/>
+          <w:numId w:val="26"/>
+        </w:numPr>
+        <w:shd w:val="clear" w:color="auto" w:fill="FFFFFF"/>
+        <w:spacing w:before="100" w:beforeAutospacing="1" w:after="100" w:afterAutospacing="1" w:line="240" w:lineRule="auto"/>
+        <w:textAlignment w:val="baseline"/>
+        <w:rPr>
+          <w:rFonts w:ascii="Roboto" w:eastAsia="Times New Roman" w:hAnsi="Roboto" w:cs="Times New Roman"/>
+          <w:color w:val="212529"/>
+          <w:sz w:val="24"/>
+          <w:szCs w:val="24"/>
+          <w:lang w:val="tr-TR" w:eastAsia="tr-TR"/>
+        </w:rPr>
+      </w:pPr>
+      <w:r>
+        <w:rPr>
+          <w:rFonts w:ascii="Roboto" w:eastAsia="Times New Roman" w:hAnsi="Roboto" w:cs="Times New Roman"/>
+          <w:color w:val="212529"/>
+          <w:sz w:val="24"/>
+          <w:szCs w:val="24"/>
+          <w:lang w:val="tr-TR" w:eastAsia="tr-TR"/>
+        </w:rPr>
+        <w:t>[</w:t>
+      </w:r>
+      <w:proofErr w:type="spellStart"/>
+      <w:r>
+        <w:rPr>
+          <w:rFonts w:ascii="Roboto" w:eastAsia="Times New Roman" w:hAnsi="Roboto" w:cs="Times New Roman"/>
+          <w:color w:val="212529"/>
+          <w:sz w:val="24"/>
+          <w:szCs w:val="24"/>
+          <w:lang w:val="tr-TR" w:eastAsia="tr-TR"/>
+        </w:rPr>
+        <w:t>HttpGet</w:t>
+      </w:r>
+      <w:proofErr w:type="spellEnd"/>
+      <w:r>
+        <w:rPr>
+          <w:rFonts w:ascii="Roboto" w:eastAsia="Times New Roman" w:hAnsi="Roboto" w:cs="Times New Roman"/>
+          <w:color w:val="212529"/>
+          <w:sz w:val="24"/>
+          <w:szCs w:val="24"/>
+          <w:lang w:val="tr-TR" w:eastAsia="tr-TR"/>
+        </w:rPr>
+        <w:t xml:space="preserve">("{id}")] </w:t>
+      </w:r>
+      <w:r>
+        <w:rPr>
+          <w:rFonts w:ascii="Times New Roman" w:eastAsia="Times New Roman" w:hAnsi="Times New Roman" w:cs="Times New Roman"/>
+          <w:color w:val="212529"/>
+          <w:sz w:val="24"/>
+          <w:szCs w:val="24"/>
+          <w:lang w:val="tr-TR" w:eastAsia="tr-TR"/>
+        </w:rPr>
+        <w:t>→</w:t>
+      </w:r>
+      <w:r>
+        <w:rPr>
+          <w:rFonts w:ascii="Roboto" w:eastAsia="Times New Roman" w:hAnsi="Roboto" w:cs="Times New Roman"/>
+          <w:color w:val="212529"/>
+          <w:sz w:val="24"/>
+          <w:szCs w:val="24"/>
+          <w:lang w:val="tr-TR" w:eastAsia="tr-TR"/>
+        </w:rPr>
+        <w:t xml:space="preserve"> Belirli bir </w:t>
+      </w:r>
+      <w:r>
+        <w:rPr>
+          <w:rFonts w:ascii="Roboto" w:eastAsia="Times New Roman" w:hAnsi="Roboto" w:cs="Roboto"/>
+          <w:color w:val="212529"/>
+          <w:sz w:val="24"/>
+          <w:szCs w:val="24"/>
+          <w:lang w:val="tr-TR" w:eastAsia="tr-TR"/>
+        </w:rPr>
+        <w:t>ü</w:t>
+      </w:r>
+      <w:r>
+        <w:rPr>
+          <w:rFonts w:ascii="Roboto" w:eastAsia="Times New Roman" w:hAnsi="Roboto" w:cs="Times New Roman"/>
+          <w:color w:val="212529"/>
+          <w:sz w:val="24"/>
+          <w:szCs w:val="24"/>
+          <w:lang w:val="tr-TR" w:eastAsia="tr-TR"/>
+        </w:rPr>
+        <w:t>r</w:t>
+      </w:r>
+      <w:r>
+        <w:rPr>
+          <w:rFonts w:ascii="Roboto" w:eastAsia="Times New Roman" w:hAnsi="Roboto" w:cs="Roboto"/>
+          <w:color w:val="212529"/>
+          <w:sz w:val="24"/>
+          <w:szCs w:val="24"/>
+          <w:lang w:val="tr-TR" w:eastAsia="tr-TR"/>
+        </w:rPr>
+        <w:t>ü</w:t>
+      </w:r>
+      <w:r>
+        <w:rPr>
+          <w:rFonts w:ascii="Roboto" w:eastAsia="Times New Roman" w:hAnsi="Roboto" w:cs="Times New Roman"/>
+          <w:color w:val="212529"/>
+          <w:sz w:val="24"/>
+          <w:szCs w:val="24"/>
+          <w:lang w:val="tr-TR" w:eastAsia="tr-TR"/>
+        </w:rPr>
+        <w:t>n</w:t>
+      </w:r>
+      <w:r>
+        <w:rPr>
+          <w:rFonts w:ascii="Roboto" w:eastAsia="Times New Roman" w:hAnsi="Roboto" w:cs="Roboto"/>
+          <w:color w:val="212529"/>
+          <w:sz w:val="24"/>
+          <w:szCs w:val="24"/>
+          <w:lang w:val="tr-TR" w:eastAsia="tr-TR"/>
+        </w:rPr>
+        <w:t>ü</w:t>
+      </w:r>
+      <w:r>
+        <w:rPr>
+          <w:rFonts w:ascii="Roboto" w:eastAsia="Times New Roman" w:hAnsi="Roboto" w:cs="Times New Roman"/>
+          <w:color w:val="212529"/>
+          <w:sz w:val="24"/>
+          <w:szCs w:val="24"/>
+          <w:lang w:val="tr-TR" w:eastAsia="tr-TR"/>
+        </w:rPr>
+        <w:t xml:space="preserve"> getir</w:t>
+      </w:r>
+    </w:p>
+    <w:p>
+      <w:pPr>
+        <w:numPr>
+          <w:ilvl w:val="0"/>
+          <w:numId w:val="26"/>
+        </w:numPr>
+        <w:shd w:val="clear" w:color="auto" w:fill="FFFFFF"/>
+        <w:spacing w:before="100" w:beforeAutospacing="1" w:after="100" w:afterAutospacing="1" w:line="240" w:lineRule="auto"/>
+        <w:textAlignment w:val="baseline"/>
+        <w:rPr>
+          <w:rFonts w:ascii="Roboto" w:eastAsia="Times New Roman" w:hAnsi="Roboto" w:cs="Times New Roman"/>
+          <w:color w:val="212529"/>
+          <w:sz w:val="24"/>
+          <w:szCs w:val="24"/>
+          <w:lang w:val="tr-TR" w:eastAsia="tr-TR"/>
+        </w:rPr>
+      </w:pPr>
+      <w:r>
+        <w:rPr>
+          <w:rFonts w:ascii="Roboto" w:eastAsia="Times New Roman" w:hAnsi="Roboto" w:cs="Times New Roman"/>
+          <w:color w:val="212529"/>
+          <w:sz w:val="24"/>
+          <w:szCs w:val="24"/>
+          <w:lang w:val="tr-TR" w:eastAsia="tr-TR"/>
+        </w:rPr>
+        <w:t>[</w:t>
+      </w:r>
+      <w:proofErr w:type="spellStart"/>
+      <w:r>
+        <w:rPr>
+          <w:rFonts w:ascii="Roboto" w:eastAsia="Times New Roman" w:hAnsi="Roboto" w:cs="Times New Roman"/>
+          <w:color w:val="212529"/>
+          <w:sz w:val="24"/>
+          <w:szCs w:val="24"/>
+          <w:lang w:val="tr-TR" w:eastAsia="tr-TR"/>
+        </w:rPr>
+        <w:t>HttpPost</w:t>
+      </w:r>
+      <w:proofErr w:type="spellEnd"/>
+      <w:r>
+        <w:rPr>
+          <w:rFonts w:ascii="Roboto" w:eastAsia="Times New Roman" w:hAnsi="Roboto" w:cs="Times New Roman"/>
+          <w:color w:val="212529"/>
+          <w:sz w:val="24"/>
+          <w:szCs w:val="24"/>
+          <w:lang w:val="tr-TR" w:eastAsia="tr-TR"/>
+        </w:rPr>
+        <w:t xml:space="preserve">] </w:t>
+      </w:r>
+      <w:r>
+        <w:rPr>
+          <w:rFonts w:ascii="Times New Roman" w:eastAsia="Times New Roman" w:hAnsi="Times New Roman" w:cs="Times New Roman"/>
+          <w:color w:val="212529"/>
+          <w:sz w:val="24"/>
+          <w:szCs w:val="24"/>
+          <w:lang w:val="tr-TR" w:eastAsia="tr-TR"/>
+        </w:rPr>
+        <w:t>→</w:t>
+      </w:r>
+      <w:r>
+        <w:rPr>
+          <w:rFonts w:ascii="Roboto" w:eastAsia="Times New Roman" w:hAnsi="Roboto" w:cs="Times New Roman"/>
+          <w:color w:val="212529"/>
+          <w:sz w:val="24"/>
+          <w:szCs w:val="24"/>
+          <w:lang w:val="tr-TR" w:eastAsia="tr-TR"/>
+        </w:rPr>
+        <w:t xml:space="preserve"> Yeni </w:t>
+      </w:r>
+      <w:r>
+        <w:rPr>
+          <w:rFonts w:ascii="Roboto" w:eastAsia="Times New Roman" w:hAnsi="Roboto" w:cs="Roboto"/>
+          <w:color w:val="212529"/>
+          <w:sz w:val="24"/>
+          <w:szCs w:val="24"/>
+          <w:lang w:val="tr-TR" w:eastAsia="tr-TR"/>
+        </w:rPr>
+        <w:t>ü</w:t>
+      </w:r>
+      <w:r>
+        <w:rPr>
+          <w:rFonts w:ascii="Roboto" w:eastAsia="Times New Roman" w:hAnsi="Roboto" w:cs="Times New Roman"/>
+          <w:color w:val="212529"/>
+          <w:sz w:val="24"/>
+          <w:szCs w:val="24"/>
+          <w:lang w:val="tr-TR" w:eastAsia="tr-TR"/>
+        </w:rPr>
+        <w:t>r</w:t>
+      </w:r>
+      <w:r>
+        <w:rPr>
+          <w:rFonts w:ascii="Roboto" w:eastAsia="Times New Roman" w:hAnsi="Roboto" w:cs="Roboto"/>
+          <w:color w:val="212529"/>
+          <w:sz w:val="24"/>
+          <w:szCs w:val="24"/>
+          <w:lang w:val="tr-TR" w:eastAsia="tr-TR"/>
+        </w:rPr>
+        <w:t>ü</w:t>
+      </w:r>
+      <w:r>
+        <w:rPr>
+          <w:rFonts w:ascii="Roboto" w:eastAsia="Times New Roman" w:hAnsi="Roboto" w:cs="Times New Roman"/>
+          <w:color w:val="212529"/>
+          <w:sz w:val="24"/>
+          <w:szCs w:val="24"/>
+          <w:lang w:val="tr-TR" w:eastAsia="tr-TR"/>
+        </w:rPr>
+        <w:t>n ekle</w:t>
+      </w:r>
+    </w:p>
+    <w:p>
+      <w:pPr>
+        <w:numPr>
+          <w:ilvl w:val="0"/>
+          <w:numId w:val="26"/>
+        </w:numPr>
+        <w:shd w:val="clear" w:color="auto" w:fill="FFFFFF"/>
+        <w:spacing w:before="100" w:beforeAutospacing="1" w:after="100" w:afterAutospacing="1" w:line="240" w:lineRule="auto"/>
+        <w:textAlignment w:val="baseline"/>
+        <w:rPr>
+          <w:rFonts w:ascii="Roboto" w:eastAsia="Times New Roman" w:hAnsi="Roboto" w:cs="Times New Roman"/>
+          <w:color w:val="212529"/>
+          <w:sz w:val="24"/>
+          <w:szCs w:val="24"/>
+          <w:lang w:val="tr-TR" w:eastAsia="tr-TR"/>
+        </w:rPr>
+      </w:pPr>
+      <w:r>
+        <w:rPr>
+          <w:rFonts w:ascii="Roboto" w:eastAsia="Times New Roman" w:hAnsi="Roboto" w:cs="Times New Roman"/>
+          <w:color w:val="212529"/>
+          <w:sz w:val="24"/>
+          <w:szCs w:val="24"/>
+          <w:lang w:val="tr-TR" w:eastAsia="tr-TR"/>
+        </w:rPr>
+        <w:t>[</w:t>
+      </w:r>
+      <w:proofErr w:type="spellStart"/>
+      <w:r>
+        <w:rPr>
+          <w:rFonts w:ascii="Roboto" w:eastAsia="Times New Roman" w:hAnsi="Roboto" w:cs="Times New Roman"/>
+          <w:color w:val="212529"/>
+          <w:sz w:val="24"/>
+          <w:szCs w:val="24"/>
+          <w:lang w:val="tr-TR" w:eastAsia="tr-TR"/>
+        </w:rPr>
+        <w:t>HttpPut</w:t>
+      </w:r>
+      <w:proofErr w:type="spellEnd"/>
+      <w:r>
+        <w:rPr>
+          <w:rFonts w:ascii="Roboto" w:eastAsia="Times New Roman" w:hAnsi="Roboto" w:cs="Times New Roman"/>
+          <w:color w:val="212529"/>
+          <w:sz w:val="24"/>
+          <w:szCs w:val="24"/>
+          <w:lang w:val="tr-TR" w:eastAsia="tr-TR"/>
+        </w:rPr>
+        <w:t xml:space="preserve">("{id}")] </w:t>
+      </w:r>
+      <w:r>
+        <w:rPr>
+          <w:rFonts w:ascii="Times New Roman" w:eastAsia="Times New Roman" w:hAnsi="Times New Roman" w:cs="Times New Roman"/>
+          <w:color w:val="212529"/>
+          <w:sz w:val="24"/>
+          <w:szCs w:val="24"/>
+          <w:lang w:val="tr-TR" w:eastAsia="tr-TR"/>
+        </w:rPr>
+        <w:t>→</w:t>
+      </w:r>
+      <w:r>
+        <w:rPr>
+          <w:rFonts w:ascii="Roboto" w:eastAsia="Times New Roman" w:hAnsi="Roboto" w:cs="Times New Roman"/>
+          <w:color w:val="212529"/>
+          <w:sz w:val="24"/>
+          <w:szCs w:val="24"/>
+          <w:lang w:val="tr-TR" w:eastAsia="tr-TR"/>
+        </w:rPr>
+        <w:t xml:space="preserve"> </w:t>
+      </w:r>
+      <w:r>
+        <w:rPr>
+          <w:rFonts w:ascii="Roboto" w:eastAsia="Times New Roman" w:hAnsi="Roboto" w:cs="Roboto"/>
+          <w:color w:val="212529"/>
+          <w:sz w:val="24"/>
+          <w:szCs w:val="24"/>
+          <w:lang w:val="tr-TR" w:eastAsia="tr-TR"/>
+        </w:rPr>
+        <w:t>Ü</w:t>
+      </w:r>
+      <w:r>
+        <w:rPr>
+          <w:rFonts w:ascii="Roboto" w:eastAsia="Times New Roman" w:hAnsi="Roboto" w:cs="Times New Roman"/>
+          <w:color w:val="212529"/>
+          <w:sz w:val="24"/>
+          <w:szCs w:val="24"/>
+          <w:lang w:val="tr-TR" w:eastAsia="tr-TR"/>
+        </w:rPr>
+        <w:t>r</w:t>
+      </w:r>
+      <w:r>
+        <w:rPr>
+          <w:rFonts w:ascii="Roboto" w:eastAsia="Times New Roman" w:hAnsi="Roboto" w:cs="Roboto"/>
+          <w:color w:val="212529"/>
+          <w:sz w:val="24"/>
+          <w:szCs w:val="24"/>
+          <w:lang w:val="tr-TR" w:eastAsia="tr-TR"/>
+        </w:rPr>
+        <w:t>ü</w:t>
+      </w:r>
+      <w:r>
+        <w:rPr>
+          <w:rFonts w:ascii="Roboto" w:eastAsia="Times New Roman" w:hAnsi="Roboto" w:cs="Times New Roman"/>
+          <w:color w:val="212529"/>
+          <w:sz w:val="24"/>
+          <w:szCs w:val="24"/>
+          <w:lang w:val="tr-TR" w:eastAsia="tr-TR"/>
+        </w:rPr>
+        <w:t>n</w:t>
+      </w:r>
+      <w:r>
+        <w:rPr>
+          <w:rFonts w:ascii="Roboto" w:eastAsia="Times New Roman" w:hAnsi="Roboto" w:cs="Roboto"/>
+          <w:color w:val="212529"/>
+          <w:sz w:val="24"/>
+          <w:szCs w:val="24"/>
+          <w:lang w:val="tr-TR" w:eastAsia="tr-TR"/>
+        </w:rPr>
+        <w:t>ü</w:t>
+      </w:r>
+      <w:r>
+        <w:rPr>
+          <w:rFonts w:ascii="Roboto" w:eastAsia="Times New Roman" w:hAnsi="Roboto" w:cs="Times New Roman"/>
+          <w:color w:val="212529"/>
+          <w:sz w:val="24"/>
+          <w:szCs w:val="24"/>
+          <w:lang w:val="tr-TR" w:eastAsia="tr-TR"/>
+        </w:rPr>
+        <w:t xml:space="preserve"> g</w:t>
+      </w:r>
+      <w:r>
+        <w:rPr>
+          <w:rFonts w:ascii="Roboto" w:eastAsia="Times New Roman" w:hAnsi="Roboto" w:cs="Roboto"/>
+          <w:color w:val="212529"/>
+          <w:sz w:val="24"/>
+          <w:szCs w:val="24"/>
+          <w:lang w:val="tr-TR" w:eastAsia="tr-TR"/>
+        </w:rPr>
+        <w:t>ü</w:t>
+      </w:r>
+      <w:r>
+        <w:rPr>
+          <w:rFonts w:ascii="Roboto" w:eastAsia="Times New Roman" w:hAnsi="Roboto" w:cs="Times New Roman"/>
+          <w:color w:val="212529"/>
+          <w:sz w:val="24"/>
+          <w:szCs w:val="24"/>
+          <w:lang w:val="tr-TR" w:eastAsia="tr-TR"/>
+        </w:rPr>
+        <w:t>ncelle</w:t>
+      </w:r>
+    </w:p>
+    <w:p>
+      <w:pPr>
+        <w:numPr>
+          <w:ilvl w:val="0"/>
+          <w:numId w:val="26"/>
+        </w:numPr>
+        <w:shd w:val="clear" w:color="auto" w:fill="FFFFFF"/>
+        <w:spacing w:before="100" w:beforeAutospacing="1" w:after="100" w:afterAutospacing="1" w:line="240" w:lineRule="auto"/>
+        <w:textAlignment w:val="baseline"/>
+        <w:rPr>
+          <w:rFonts w:ascii="Roboto" w:eastAsia="Times New Roman" w:hAnsi="Roboto" w:cs="Times New Roman"/>
+          <w:color w:val="212529"/>
+          <w:sz w:val="24"/>
+          <w:szCs w:val="24"/>
+          <w:lang w:val="tr-TR" w:eastAsia="tr-TR"/>
+        </w:rPr>
+      </w:pPr>
+      <w:r>
+        <w:rPr>
+          <w:rFonts w:ascii="Roboto" w:eastAsia="Times New Roman" w:hAnsi="Roboto" w:cs="Times New Roman"/>
+          <w:color w:val="212529"/>
+          <w:sz w:val="24"/>
+          <w:szCs w:val="24"/>
+          <w:lang w:val="tr-TR" w:eastAsia="tr-TR"/>
+        </w:rPr>
+        <w:t>[</w:t>
+      </w:r>
+      <w:proofErr w:type="spellStart"/>
+      <w:r>
+        <w:rPr>
+          <w:rFonts w:ascii="Roboto" w:eastAsia="Times New Roman" w:hAnsi="Roboto" w:cs="Times New Roman"/>
+          <w:color w:val="212529"/>
+          <w:sz w:val="24"/>
+          <w:szCs w:val="24"/>
+          <w:lang w:val="tr-TR" w:eastAsia="tr-TR"/>
+        </w:rPr>
+        <w:t>HttpDelete</w:t>
+      </w:r>
+      <w:proofErr w:type="spellEnd"/>
+      <w:r>
+        <w:rPr>
+          <w:rFonts w:ascii="Roboto" w:eastAsia="Times New Roman" w:hAnsi="Roboto" w:cs="Times New Roman"/>
+          <w:color w:val="212529"/>
+          <w:sz w:val="24"/>
+          <w:szCs w:val="24"/>
+          <w:lang w:val="tr-TR" w:eastAsia="tr-TR"/>
+        </w:rPr>
+        <w:t xml:space="preserve">("{id}")] </w:t>
+      </w:r>
+      <w:r>
+        <w:rPr>
+          <w:rFonts w:ascii="Times New Roman" w:eastAsia="Times New Roman" w:hAnsi="Times New Roman" w:cs="Times New Roman"/>
+          <w:color w:val="212529"/>
+          <w:sz w:val="24"/>
+          <w:szCs w:val="24"/>
+          <w:lang w:val="tr-TR" w:eastAsia="tr-TR"/>
+        </w:rPr>
+        <w:t>→</w:t>
+      </w:r>
+      <w:r>
+        <w:rPr>
+          <w:rFonts w:ascii="Roboto" w:eastAsia="Times New Roman" w:hAnsi="Roboto" w:cs="Times New Roman"/>
+          <w:color w:val="212529"/>
+          <w:sz w:val="24"/>
+          <w:szCs w:val="24"/>
+          <w:lang w:val="tr-TR" w:eastAsia="tr-TR"/>
+        </w:rPr>
+        <w:t xml:space="preserve"> </w:t>
+      </w:r>
+      <w:r>
+        <w:rPr>
+          <w:rFonts w:ascii="Roboto" w:eastAsia="Times New Roman" w:hAnsi="Roboto" w:cs="Roboto"/>
+          <w:color w:val="212529"/>
+          <w:sz w:val="24"/>
+          <w:szCs w:val="24"/>
+          <w:lang w:val="tr-TR" w:eastAsia="tr-TR"/>
+        </w:rPr>
+        <w:t>Ü</w:t>
+      </w:r>
+      <w:r>
+        <w:rPr>
+          <w:rFonts w:ascii="Roboto" w:eastAsia="Times New Roman" w:hAnsi="Roboto" w:cs="Times New Roman"/>
+          <w:color w:val="212529"/>
+          <w:sz w:val="24"/>
+          <w:szCs w:val="24"/>
+          <w:lang w:val="tr-TR" w:eastAsia="tr-TR"/>
+        </w:rPr>
+        <w:t>r</w:t>
+      </w:r>
+      <w:r>
+        <w:rPr>
+          <w:rFonts w:ascii="Roboto" w:eastAsia="Times New Roman" w:hAnsi="Roboto" w:cs="Roboto"/>
+          <w:color w:val="212529"/>
+          <w:sz w:val="24"/>
+          <w:szCs w:val="24"/>
+          <w:lang w:val="tr-TR" w:eastAsia="tr-TR"/>
+        </w:rPr>
+        <w:t>ü</w:t>
+      </w:r>
+      <w:r>
+        <w:rPr>
+          <w:rFonts w:ascii="Roboto" w:eastAsia="Times New Roman" w:hAnsi="Roboto" w:cs="Times New Roman"/>
+          <w:color w:val="212529"/>
+          <w:sz w:val="24"/>
+          <w:szCs w:val="24"/>
+          <w:lang w:val="tr-TR" w:eastAsia="tr-TR"/>
+        </w:rPr>
+        <w:t>n</w:t>
+      </w:r>
+      <w:r>
+        <w:rPr>
+          <w:rFonts w:ascii="Roboto" w:eastAsia="Times New Roman" w:hAnsi="Roboto" w:cs="Roboto"/>
+          <w:color w:val="212529"/>
+          <w:sz w:val="24"/>
+          <w:szCs w:val="24"/>
+          <w:lang w:val="tr-TR" w:eastAsia="tr-TR"/>
+        </w:rPr>
+        <w:t>ü</w:t>
+      </w:r>
+      <w:r>
+        <w:rPr>
+          <w:rFonts w:ascii="Roboto" w:eastAsia="Times New Roman" w:hAnsi="Roboto" w:cs="Times New Roman"/>
+          <w:color w:val="212529"/>
+          <w:sz w:val="24"/>
+          <w:szCs w:val="24"/>
+          <w:lang w:val="tr-TR" w:eastAsia="tr-TR"/>
+        </w:rPr>
+        <w:t xml:space="preserve"> sil</w:t>
+      </w:r>
+    </w:p>
+    <w:p>
+      <w:pPr>
+        <w:rPr>
+          <w:rFonts w:ascii="Segoe UI Emoji" w:hAnsi="Segoe UI Emoji" w:cs="Segoe UI Emoji"/>
+          <w:b/>
+          <w:bCs/>
+          <w:color w:val="FF0000"/>
+          <w:lang w:val="tr-TR"/>
+        </w:rPr>
+      </w:pPr>
+    </w:p>
+    <w:p>
+      <w:pPr>
         <w:rPr>
           <w:rFonts w:ascii="Segoe UI Emoji" w:hAnsi="Segoe UI Emoji" w:cs="Segoe UI Emoji"/>
           <w:b/>
@@ -1257,6 +1918,7 @@
           <w:bCs/>
           <w:lang w:val="tr-TR"/>
         </w:rPr>
+        <w:lastRenderedPageBreak/>
         <w:t xml:space="preserve">    </w:t>
       </w:r>
       <w:proofErr w:type="spellStart"/>
@@ -1706,7 +2368,6 @@
           <w:bCs/>
           <w:lang w:val="tr-TR"/>
         </w:rPr>
-        <w:lastRenderedPageBreak/>
         <w:t>}</w:t>
       </w:r>
     </w:p>
@@ -2355,7 +3016,6 @@
           <w:color w:val="FF0000"/>
           <w:lang w:val="tr-TR"/>
         </w:rPr>
-        <w:lastRenderedPageBreak/>
         <w:t>Core</w:t>
       </w:r>
       <w:proofErr w:type="spellEnd"/>
@@ -2581,7 +3241,7 @@
           <w:lang w:val="tr-TR"/>
         </w:rPr>
         <w:pict>
-          <v:rect id="_x0000_i1036" style="width:0;height:1.5pt" o:hralign="center" o:hrstd="t" o:hr="t" fillcolor="#a0a0a0" stroked="f"/>
+          <v:rect id="_x0000_i1025" style="width:0;height:1.5pt" o:hralign="center" o:hrstd="t" o:hr="t" fillcolor="#a0a0a0" stroked="f"/>
         </w:pict>
       </w:r>
     </w:p>
@@ -3638,6 +4298,7 @@
           <w:bCs/>
           <w:lang w:val="tr-TR"/>
         </w:rPr>
+        <w:lastRenderedPageBreak/>
         <w:t xml:space="preserve">Sonra sen </w:t>
       </w:r>
       <w:proofErr w:type="spellStart"/>
@@ -3702,7 +4363,6 @@
         <w:spacing w:before="100" w:beforeAutospacing="1" w:after="100" w:afterAutospacing="1"/>
       </w:pPr>
       <w:r>
-        <w:lastRenderedPageBreak/>
         <w:t xml:space="preserve"> </w:t>
       </w:r>
       <w:proofErr w:type="spellStart"/>
@@ -3916,7 +4576,7 @@
       </w:pPr>
       <w:r>
         <w:pict>
-          <v:rect id="_x0000_i1128" style="width:0;height:1.5pt" o:hralign="center" o:hrstd="t" o:hr="t" fillcolor="#a0a0a0" stroked="f"/>
+          <v:rect id="_x0000_i1026" style="width:0;height:1.5pt" o:hralign="center" o:hrstd="t" o:hr="t" fillcolor="#a0a0a0" stroked="f"/>
         </w:pict>
       </w:r>
     </w:p>
@@ -4439,7 +5099,7 @@
       </w:pPr>
       <w:r>
         <w:pict>
-          <v:rect id="_x0000_i1129" style="width:0;height:1.5pt" o:hralign="center" o:hrstd="t" o:hr="t" fillcolor="#a0a0a0" stroked="f"/>
+          <v:rect id="_x0000_i1027" style="width:0;height:1.5pt" o:hralign="center" o:hrstd="t" o:hr="t" fillcolor="#a0a0a0" stroked="f"/>
         </w:pict>
       </w:r>
     </w:p>
@@ -4775,7 +5435,7 @@
       </w:pPr>
       <w:r>
         <w:pict>
-          <v:rect id="_x0000_i1130" style="width:0;height:1.5pt" o:hralign="center" o:hrstd="t" o:hr="t" fillcolor="#a0a0a0" stroked="f"/>
+          <v:rect id="_x0000_i1028" style="width:0;height:1.5pt" o:hralign="center" o:hrstd="t" o:hr="t" fillcolor="#a0a0a0" stroked="f"/>
         </w:pict>
       </w:r>
     </w:p>
@@ -4784,6 +5444,7 @@
         <w:pStyle w:val="Balk3"/>
       </w:pPr>
       <w:r>
+        <w:lastRenderedPageBreak/>
         <w:t xml:space="preserve">Yani </w:t>
       </w:r>
       <w:proofErr w:type="spellStart"/>
@@ -5489,7 +6150,7 @@
           <w:lang w:val="tr-TR"/>
         </w:rPr>
         <w:pict>
-          <v:rect id="_x0000_i1140" style="width:0;height:1.5pt" o:hralign="center" o:hrstd="t" o:hr="t" fillcolor="#a0a0a0" stroked="f"/>
+          <v:rect id="_x0000_i1029" style="width:0;height:1.5pt" o:hralign="center" o:hrstd="t" o:hr="t" fillcolor="#a0a0a0" stroked="f"/>
         </w:pict>
       </w:r>
     </w:p>
@@ -5885,7 +6546,7 @@
           <w:lang w:val="tr-TR"/>
         </w:rPr>
         <w:pict>
-          <v:rect id="_x0000_i1160" style="width:0;height:1.5pt" o:hralign="center" o:hrstd="t" o:hr="t" fillcolor="#a0a0a0" stroked="f"/>
+          <v:rect id="_x0000_i1030" style="width:0;height:1.5pt" o:hralign="center" o:hrstd="t" o:hr="t" fillcolor="#a0a0a0" stroked="f"/>
         </w:pict>
       </w:r>
     </w:p>
@@ -6052,6 +6713,7 @@
           <w:bCs/>
           <w:lang w:val="tr-TR"/>
         </w:rPr>
+        <w:lastRenderedPageBreak/>
         <w:t xml:space="preserve">Bu satırın anlamı </w:t>
       </w:r>
       <w:r>
@@ -6602,9 +7264,8 @@
           <w:bCs/>
           <w:lang w:val="tr-TR"/>
         </w:rPr>
-        <w:lastRenderedPageBreak/>
         <w:pict>
-          <v:rect id="_x0000_i1161" style="width:0;height:1.5pt" o:hralign="center" o:hrstd="t" o:hr="t" fillcolor="#a0a0a0" stroked="f"/>
+          <v:rect id="_x0000_i1031" style="width:0;height:1.5pt" o:hralign="center" o:hrstd="t" o:hr="t" fillcolor="#a0a0a0" stroked="f"/>
         </w:pict>
       </w:r>
     </w:p>
@@ -7741,7 +8402,7 @@
           <w:lang w:val="tr-TR"/>
         </w:rPr>
         <w:pict>
-          <v:rect id="_x0000_i1162" style="width:0;height:1.5pt" o:hralign="center" o:hrstd="t" o:hr="t" fillcolor="#a0a0a0" stroked="f"/>
+          <v:rect id="_x0000_i1032" style="width:0;height:1.5pt" o:hralign="center" o:hrstd="t" o:hr="t" fillcolor="#a0a0a0" stroked="f"/>
         </w:pict>
       </w:r>
     </w:p>
@@ -7801,6 +8462,7 @@
           <w:bCs/>
           <w:lang w:val="tr-TR"/>
         </w:rPr>
+        <w:lastRenderedPageBreak/>
         <w:t>Entity</w:t>
       </w:r>
       <w:proofErr w:type="spellEnd"/>
@@ -8949,6 +9611,7 @@
           <w:bCs/>
           <w:lang w:val="tr-TR"/>
         </w:rPr>
+        <w:lastRenderedPageBreak/>
         <w:t>ya</w:t>
       </w:r>
       <w:proofErr w:type="gramEnd"/>
@@ -9356,7 +10019,7 @@
           <w:lang w:val="tr-TR"/>
         </w:rPr>
         <w:pict>
-          <v:rect id="_x0000_i1184" style="width:0;height:1.5pt" o:hralign="center" o:hrstd="t" o:hr="t" fillcolor="#a0a0a0" stroked="f"/>
+          <v:rect id="_x0000_i1033" style="width:0;height:1.5pt" o:hralign="center" o:hrstd="t" o:hr="t" fillcolor="#a0a0a0" stroked="f"/>
         </w:pict>
       </w:r>
     </w:p>
@@ -9722,6 +10385,7 @@
           <w:bCs/>
           <w:lang w:val="tr-TR"/>
         </w:rPr>
+        <w:lastRenderedPageBreak/>
         <w:t xml:space="preserve">Ama </w:t>
       </w:r>
       <w:r>
@@ -9812,7 +10476,7 @@
           <w:lang w:val="tr-TR"/>
         </w:rPr>
         <w:pict>
-          <v:rect id="_x0000_i1185" style="width:0;height:1.5pt" o:hralign="center" o:hrstd="t" o:hr="t" fillcolor="#a0a0a0" stroked="f"/>
+          <v:rect id="_x0000_i1034" style="width:0;height:1.5pt" o:hralign="center" o:hrstd="t" o:hr="t" fillcolor="#a0a0a0" stroked="f"/>
         </w:pict>
       </w:r>
     </w:p>
@@ -9963,7 +10627,6 @@
           <w:bCs/>
           <w:lang w:val="tr-TR"/>
         </w:rPr>
-        <w:lastRenderedPageBreak/>
         <w:t>{</w:t>
       </w:r>
     </w:p>
@@ -10005,27 +10668,7 @@
           <w:bCs/>
           <w:lang w:val="tr-TR"/>
         </w:rPr>
-        <w:t xml:space="preserve"> </w:t>
-      </w:r>
-      <w:proofErr w:type="spellStart"/>
-      <w:r>
-        <w:rPr>
-          <w:rFonts w:ascii="Segoe UI Emoji" w:hAnsi="Segoe UI Emoji" w:cs="Segoe UI Emoji"/>
-          <w:b/>
-          <w:bCs/>
-          <w:lang w:val="tr-TR"/>
-        </w:rPr>
-        <w:t>void</w:t>
-      </w:r>
-      <w:proofErr w:type="spellEnd"/>
-      <w:r>
-        <w:rPr>
-          <w:rFonts w:ascii="Segoe UI Emoji" w:hAnsi="Segoe UI Emoji" w:cs="Segoe UI Emoji"/>
-          <w:b/>
-          <w:bCs/>
-          <w:lang w:val="tr-TR"/>
-        </w:rPr>
-        <w:t xml:space="preserve"> </w:t>
+        <w:t xml:space="preserve"> void </w:t>
       </w:r>
       <w:proofErr w:type="gramStart"/>
       <w:r>
@@ -10173,27 +10816,7 @@
           <w:bCs/>
           <w:lang w:val="tr-TR"/>
         </w:rPr>
-        <w:t xml:space="preserve"> </w:t>
-      </w:r>
-      <w:proofErr w:type="spellStart"/>
-      <w:r>
-        <w:rPr>
-          <w:rFonts w:ascii="Segoe UI Emoji" w:hAnsi="Segoe UI Emoji" w:cs="Segoe UI Emoji"/>
-          <w:b/>
-          <w:bCs/>
-          <w:lang w:val="tr-TR"/>
-        </w:rPr>
-        <w:t>void</w:t>
-      </w:r>
-      <w:proofErr w:type="spellEnd"/>
-      <w:r>
-        <w:rPr>
-          <w:rFonts w:ascii="Segoe UI Emoji" w:hAnsi="Segoe UI Emoji" w:cs="Segoe UI Emoji"/>
-          <w:b/>
-          <w:bCs/>
-          <w:lang w:val="tr-TR"/>
-        </w:rPr>
-        <w:t xml:space="preserve"> </w:t>
+        <w:t xml:space="preserve"> void </w:t>
       </w:r>
       <w:proofErr w:type="gramStart"/>
       <w:r>
@@ -10395,7 +11018,7 @@
           <w:lang w:val="tr-TR"/>
         </w:rPr>
         <w:pict>
-          <v:rect id="_x0000_i1186" style="width:0;height:1.5pt" o:hralign="center" o:hrstd="t" o:hr="t" fillcolor="#a0a0a0" stroked="f"/>
+          <v:rect id="_x0000_i1035" style="width:0;height:1.5pt" o:hralign="center" o:hrstd="t" o:hr="t" fillcolor="#a0a0a0" stroked="f"/>
         </w:pict>
       </w:r>
     </w:p>
@@ -10562,6 +11185,7 @@
           <w:bCs/>
           <w:lang w:val="tr-TR"/>
         </w:rPr>
+        <w:lastRenderedPageBreak/>
         <w:t>Ba</w:t>
       </w:r>
       <w:r>
@@ -10839,7 +11463,6 @@
           <w:bCs/>
           <w:lang w:val="tr-TR"/>
         </w:rPr>
-        <w:lastRenderedPageBreak/>
         <w:t>C#’ta</w:t>
       </w:r>
       <w:proofErr w:type="spellEnd"/>
@@ -10965,7 +11588,7 @@
           <w:lang w:val="tr-TR"/>
         </w:rPr>
         <w:pict>
-          <v:rect id="_x0000_i1214" style="width:0;height:1.5pt" o:hralign="center" o:hrstd="t" o:hr="t" fillcolor="#a0a0a0" stroked="f"/>
+          <v:rect id="_x0000_i1036" style="width:0;height:1.5pt" o:hralign="center" o:hrstd="t" o:hr="t" fillcolor="#a0a0a0" stroked="f"/>
         </w:pict>
       </w:r>
     </w:p>
@@ -11167,27 +11790,7 @@
           <w:bCs/>
           <w:lang w:val="tr-TR"/>
         </w:rPr>
-        <w:t xml:space="preserve"> </w:t>
-      </w:r>
-      <w:proofErr w:type="spellStart"/>
-      <w:r>
-        <w:rPr>
-          <w:rFonts w:ascii="Segoe UI Emoji" w:hAnsi="Segoe UI Emoji" w:cs="Segoe UI Emoji"/>
-          <w:b/>
-          <w:bCs/>
-          <w:lang w:val="tr-TR"/>
-        </w:rPr>
-        <w:t>virtual</w:t>
-      </w:r>
-      <w:proofErr w:type="spellEnd"/>
-      <w:r>
-        <w:rPr>
-          <w:rFonts w:ascii="Segoe UI Emoji" w:hAnsi="Segoe UI Emoji" w:cs="Segoe UI Emoji"/>
-          <w:b/>
-          <w:bCs/>
-          <w:lang w:val="tr-TR"/>
-        </w:rPr>
-        <w:t xml:space="preserve"> </w:t>
+        <w:t xml:space="preserve"> virtual </w:t>
       </w:r>
       <w:proofErr w:type="spellStart"/>
       <w:r>
@@ -11506,7 +12109,7 @@
           <w:lang w:val="tr-TR"/>
         </w:rPr>
         <w:pict>
-          <v:rect id="_x0000_i1215" style="width:0;height:1.5pt" o:hralign="center" o:hrstd="t" o:hr="t" fillcolor="#a0a0a0" stroked="f"/>
+          <v:rect id="_x0000_i1037" style="width:0;height:1.5pt" o:hralign="center" o:hrstd="t" o:hr="t" fillcolor="#a0a0a0" stroked="f"/>
         </w:pict>
       </w:r>
     </w:p>
@@ -11687,6 +12290,7 @@
           <w:bCs/>
           <w:lang w:val="tr-TR"/>
         </w:rPr>
+        <w:lastRenderedPageBreak/>
         <w:t xml:space="preserve">    </w:t>
       </w:r>
       <w:proofErr w:type="spellStart"/>
@@ -11709,27 +12313,7 @@
           <w:bCs/>
           <w:lang w:val="tr-TR"/>
         </w:rPr>
-        <w:t xml:space="preserve"> </w:t>
-      </w:r>
-      <w:proofErr w:type="spellStart"/>
-      <w:r>
-        <w:rPr>
-          <w:rFonts w:ascii="Segoe UI Emoji" w:hAnsi="Segoe UI Emoji" w:cs="Segoe UI Emoji"/>
-          <w:b/>
-          <w:bCs/>
-          <w:lang w:val="tr-TR"/>
-        </w:rPr>
-        <w:t>override</w:t>
-      </w:r>
-      <w:proofErr w:type="spellEnd"/>
-      <w:r>
-        <w:rPr>
-          <w:rFonts w:ascii="Segoe UI Emoji" w:hAnsi="Segoe UI Emoji" w:cs="Segoe UI Emoji"/>
-          <w:b/>
-          <w:bCs/>
-          <w:lang w:val="tr-TR"/>
-        </w:rPr>
-        <w:t xml:space="preserve"> </w:t>
+        <w:t xml:space="preserve"> override </w:t>
       </w:r>
       <w:proofErr w:type="spellStart"/>
       <w:r>
@@ -11919,7 +12503,6 @@
           <w:bCs/>
           <w:lang w:val="tr-TR"/>
         </w:rPr>
-        <w:lastRenderedPageBreak/>
         <w:t>Dog</w:t>
       </w:r>
       <w:proofErr w:type="spellEnd"/>
@@ -12165,7 +12748,7 @@
           <w:lang w:val="tr-TR"/>
         </w:rPr>
         <w:pict>
-          <v:rect id="_x0000_i1216" style="width:0;height:1.5pt" o:hralign="center" o:hrstd="t" o:hr="t" fillcolor="#a0a0a0" stroked="f"/>
+          <v:rect id="_x0000_i1038" style="width:0;height:1.5pt" o:hralign="center" o:hrstd="t" o:hr="t" fillcolor="#a0a0a0" stroked="f"/>
         </w:pict>
       </w:r>
     </w:p>
@@ -12312,7 +12895,7 @@
           <w:lang w:val="tr-TR"/>
         </w:rPr>
         <w:pict>
-          <v:rect id="_x0000_i1217" style="width:0;height:1.5pt" o:hralign="center" o:hrstd="t" o:hr="t" fillcolor="#a0a0a0" stroked="f"/>
+          <v:rect id="_x0000_i1039" style="width:0;height:1.5pt" o:hralign="center" o:hrstd="t" o:hr="t" fillcolor="#a0a0a0" stroked="f"/>
         </w:pict>
       </w:r>
     </w:p>
@@ -12691,6 +13274,7 @@
           <w:bCs/>
           <w:lang w:val="tr-TR"/>
         </w:rPr>
+        <w:lastRenderedPageBreak/>
         <w:t>// Sadece 2020 model arabaları getir</w:t>
       </w:r>
     </w:p>
@@ -12913,7 +13497,6 @@
           <w:bCs/>
           <w:lang w:val="tr-TR"/>
         </w:rPr>
-        <w:lastRenderedPageBreak/>
         <w:t>// 2020 model ve Ford markalı arabaları getir</w:t>
       </w:r>
     </w:p>
@@ -13856,6 +14439,7 @@
         <w:rPr>
           <w:lang w:val="tr-TR"/>
         </w:rPr>
+        <w:lastRenderedPageBreak/>
         <w:t>}</w:t>
       </w:r>
     </w:p>
@@ -14016,7 +14600,6 @@
           <w:bCs/>
           <w:lang w:val="tr-TR"/>
         </w:rPr>
-        <w:lastRenderedPageBreak/>
         <w:t>Yani:</w:t>
       </w:r>
       <w:r>
@@ -14088,7 +14671,7 @@
           <w:lang w:val="tr-TR"/>
         </w:rPr>
         <w:pict>
-          <v:rect id="_x0000_i1025" style="width:0;height:1.5pt" o:hralign="center" o:hrstd="t" o:hr="t" fillcolor="#a0a0a0" stroked="f"/>
+          <v:rect id="_x0000_i1040" style="width:0;height:1.5pt" o:hralign="center" o:hrstd="t" o:hr="t" fillcolor="#a0a0a0" stroked="f"/>
         </w:pict>
       </w:r>
     </w:p>
@@ -14795,7 +15378,7 @@
           <w:lang w:val="tr-TR"/>
         </w:rPr>
         <w:pict>
-          <v:rect id="_x0000_i1026" style="width:0;height:1.5pt" o:hralign="center" o:hrstd="t" o:hr="t" fillcolor="#a0a0a0" stroked="f"/>
+          <v:rect id="_x0000_i1041" style="width:0;height:1.5pt" o:hralign="center" o:hrstd="t" o:hr="t" fillcolor="#a0a0a0" stroked="f"/>
         </w:pict>
       </w:r>
     </w:p>
@@ -14814,6 +15397,7 @@
           <w:bCs/>
           <w:lang w:val="tr-TR"/>
         </w:rPr>
+        <w:lastRenderedPageBreak/>
         <w:t>🟠</w:t>
       </w:r>
       <w:r>
@@ -15075,9 +15659,809 @@
         <w:rPr>
           <w:lang w:val="tr-TR"/>
         </w:rPr>
+        <w:t>{</w:t>
+      </w:r>
+    </w:p>
+    <w:p>
+      <w:pPr>
+        <w:rPr>
+          <w:lang w:val="tr-TR"/>
+        </w:rPr>
+      </w:pPr>
+      <w:r>
+        <w:rPr>
+          <w:lang w:val="tr-TR"/>
+        </w:rPr>
+        <w:t xml:space="preserve">    </w:t>
+      </w:r>
+      <w:proofErr w:type="spellStart"/>
+      <w:r>
+        <w:rPr>
+          <w:lang w:val="tr-TR"/>
+        </w:rPr>
+        <w:t>Task</w:t>
+      </w:r>
+      <w:proofErr w:type="spellEnd"/>
+      <w:r>
+        <w:rPr>
+          <w:lang w:val="tr-TR"/>
+        </w:rPr>
+        <w:t xml:space="preserve">&lt;T&gt; </w:t>
+      </w:r>
+      <w:proofErr w:type="spellStart"/>
+      <w:proofErr w:type="gramStart"/>
+      <w:r>
+        <w:rPr>
+          <w:lang w:val="tr-TR"/>
+        </w:rPr>
+        <w:t>GetByIdAsync</w:t>
+      </w:r>
+      <w:proofErr w:type="spellEnd"/>
+      <w:r>
+        <w:rPr>
+          <w:lang w:val="tr-TR"/>
+        </w:rPr>
+        <w:t>(</w:t>
+      </w:r>
+      <w:proofErr w:type="spellStart"/>
+      <w:proofErr w:type="gramEnd"/>
+      <w:r>
+        <w:rPr>
+          <w:lang w:val="tr-TR"/>
+        </w:rPr>
+        <w:t>int</w:t>
+      </w:r>
+      <w:proofErr w:type="spellEnd"/>
+      <w:r>
+        <w:rPr>
+          <w:lang w:val="tr-TR"/>
+        </w:rPr>
+        <w:t xml:space="preserve"> id);</w:t>
+      </w:r>
+    </w:p>
+    <w:p>
+      <w:pPr>
+        <w:rPr>
+          <w:lang w:val="tr-TR"/>
+        </w:rPr>
+      </w:pPr>
+      <w:r>
+        <w:rPr>
+          <w:lang w:val="tr-TR"/>
+        </w:rPr>
+        <w:t xml:space="preserve">    </w:t>
+      </w:r>
+      <w:proofErr w:type="spellStart"/>
+      <w:r>
+        <w:rPr>
+          <w:lang w:val="tr-TR"/>
+        </w:rPr>
+        <w:t>Task</w:t>
+      </w:r>
+      <w:proofErr w:type="spellEnd"/>
+      <w:r>
+        <w:rPr>
+          <w:lang w:val="tr-TR"/>
+        </w:rPr>
+        <w:t>&lt;</w:t>
+      </w:r>
+      <w:proofErr w:type="spellStart"/>
+      <w:r>
+        <w:rPr>
+          <w:lang w:val="tr-TR"/>
+        </w:rPr>
+        <w:t>List</w:t>
+      </w:r>
+      <w:proofErr w:type="spellEnd"/>
+      <w:r>
+        <w:rPr>
+          <w:lang w:val="tr-TR"/>
+        </w:rPr>
+        <w:t xml:space="preserve">&lt;T&gt;&gt; </w:t>
+      </w:r>
+      <w:proofErr w:type="spellStart"/>
+      <w:proofErr w:type="gramStart"/>
+      <w:r>
+        <w:rPr>
+          <w:lang w:val="tr-TR"/>
+        </w:rPr>
+        <w:t>GetAllAsync</w:t>
+      </w:r>
+      <w:proofErr w:type="spellEnd"/>
+      <w:r>
+        <w:rPr>
+          <w:lang w:val="tr-TR"/>
+        </w:rPr>
+        <w:t>(</w:t>
+      </w:r>
+      <w:proofErr w:type="gramEnd"/>
+      <w:r>
+        <w:rPr>
+          <w:lang w:val="tr-TR"/>
+        </w:rPr>
+        <w:t>);</w:t>
+      </w:r>
+    </w:p>
+    <w:p>
+      <w:pPr>
+        <w:rPr>
+          <w:lang w:val="tr-TR"/>
+        </w:rPr>
+      </w:pPr>
+      <w:r>
+        <w:rPr>
+          <w:lang w:val="tr-TR"/>
+        </w:rPr>
+        <w:t xml:space="preserve">    </w:t>
+      </w:r>
+      <w:proofErr w:type="spellStart"/>
+      <w:r>
+        <w:rPr>
+          <w:lang w:val="tr-TR"/>
+        </w:rPr>
+        <w:t>Task</w:t>
+      </w:r>
+      <w:proofErr w:type="spellEnd"/>
+      <w:r>
+        <w:rPr>
+          <w:lang w:val="tr-TR"/>
+        </w:rPr>
+        <w:t xml:space="preserve"> </w:t>
+      </w:r>
+      <w:proofErr w:type="spellStart"/>
+      <w:proofErr w:type="gramStart"/>
+      <w:r>
+        <w:rPr>
+          <w:lang w:val="tr-TR"/>
+        </w:rPr>
+        <w:t>AddAsync</w:t>
+      </w:r>
+      <w:proofErr w:type="spellEnd"/>
+      <w:r>
+        <w:rPr>
+          <w:lang w:val="tr-TR"/>
+        </w:rPr>
+        <w:t>(</w:t>
+      </w:r>
+      <w:proofErr w:type="gramEnd"/>
+      <w:r>
+        <w:rPr>
+          <w:lang w:val="tr-TR"/>
+        </w:rPr>
+        <w:t xml:space="preserve">T </w:t>
+      </w:r>
+      <w:proofErr w:type="spellStart"/>
+      <w:r>
+        <w:rPr>
+          <w:lang w:val="tr-TR"/>
+        </w:rPr>
+        <w:t>entity</w:t>
+      </w:r>
+      <w:proofErr w:type="spellEnd"/>
+      <w:r>
+        <w:rPr>
+          <w:lang w:val="tr-TR"/>
+        </w:rPr>
+        <w:t>);</w:t>
+      </w:r>
+    </w:p>
+    <w:p>
+      <w:pPr>
+        <w:rPr>
+          <w:lang w:val="tr-TR"/>
+        </w:rPr>
+      </w:pPr>
+      <w:r>
+        <w:rPr>
+          <w:lang w:val="tr-TR"/>
+        </w:rPr>
+        <w:t xml:space="preserve">    </w:t>
+      </w:r>
+      <w:proofErr w:type="spellStart"/>
+      <w:r>
+        <w:rPr>
+          <w:lang w:val="tr-TR"/>
+        </w:rPr>
+        <w:t>Task</w:t>
+      </w:r>
+      <w:proofErr w:type="spellEnd"/>
+      <w:r>
+        <w:rPr>
+          <w:lang w:val="tr-TR"/>
+        </w:rPr>
+        <w:t xml:space="preserve"> </w:t>
+      </w:r>
+      <w:proofErr w:type="spellStart"/>
+      <w:proofErr w:type="gramStart"/>
+      <w:r>
+        <w:rPr>
+          <w:lang w:val="tr-TR"/>
+        </w:rPr>
+        <w:t>UpdateAsync</w:t>
+      </w:r>
+      <w:proofErr w:type="spellEnd"/>
+      <w:r>
+        <w:rPr>
+          <w:lang w:val="tr-TR"/>
+        </w:rPr>
+        <w:t>(</w:t>
+      </w:r>
+      <w:proofErr w:type="gramEnd"/>
+      <w:r>
+        <w:rPr>
+          <w:lang w:val="tr-TR"/>
+        </w:rPr>
+        <w:t xml:space="preserve">T </w:t>
+      </w:r>
+      <w:proofErr w:type="spellStart"/>
+      <w:r>
+        <w:rPr>
+          <w:lang w:val="tr-TR"/>
+        </w:rPr>
+        <w:t>entity</w:t>
+      </w:r>
+      <w:proofErr w:type="spellEnd"/>
+      <w:r>
+        <w:rPr>
+          <w:lang w:val="tr-TR"/>
+        </w:rPr>
+        <w:t>);</w:t>
+      </w:r>
+    </w:p>
+    <w:p>
+      <w:pPr>
+        <w:rPr>
+          <w:lang w:val="tr-TR"/>
+        </w:rPr>
+      </w:pPr>
+      <w:r>
+        <w:rPr>
+          <w:lang w:val="tr-TR"/>
+        </w:rPr>
+        <w:t xml:space="preserve">    </w:t>
+      </w:r>
+      <w:proofErr w:type="spellStart"/>
+      <w:r>
+        <w:rPr>
+          <w:lang w:val="tr-TR"/>
+        </w:rPr>
+        <w:t>Task</w:t>
+      </w:r>
+      <w:proofErr w:type="spellEnd"/>
+      <w:r>
+        <w:rPr>
+          <w:lang w:val="tr-TR"/>
+        </w:rPr>
+        <w:t xml:space="preserve"> </w:t>
+      </w:r>
+      <w:proofErr w:type="spellStart"/>
+      <w:proofErr w:type="gramStart"/>
+      <w:r>
+        <w:rPr>
+          <w:lang w:val="tr-TR"/>
+        </w:rPr>
+        <w:t>DeleteAsync</w:t>
+      </w:r>
+      <w:proofErr w:type="spellEnd"/>
+      <w:r>
+        <w:rPr>
+          <w:lang w:val="tr-TR"/>
+        </w:rPr>
+        <w:t>(</w:t>
+      </w:r>
+      <w:proofErr w:type="gramEnd"/>
+      <w:r>
+        <w:rPr>
+          <w:lang w:val="tr-TR"/>
+        </w:rPr>
+        <w:t xml:space="preserve">T </w:t>
+      </w:r>
+      <w:proofErr w:type="spellStart"/>
+      <w:r>
+        <w:rPr>
+          <w:lang w:val="tr-TR"/>
+        </w:rPr>
+        <w:t>entity</w:t>
+      </w:r>
+      <w:proofErr w:type="spellEnd"/>
+      <w:r>
+        <w:rPr>
+          <w:lang w:val="tr-TR"/>
+        </w:rPr>
+        <w:t>);</w:t>
+      </w:r>
+    </w:p>
+    <w:p>
+      <w:pPr>
+        <w:rPr>
+          <w:lang w:val="tr-TR"/>
+        </w:rPr>
+      </w:pPr>
+      <w:r>
+        <w:rPr>
+          <w:lang w:val="tr-TR"/>
+        </w:rPr>
+        <w:t>}</w:t>
+      </w:r>
+    </w:p>
+    <w:p>
+      <w:pPr>
+        <w:rPr>
+          <w:lang w:val="tr-TR"/>
+        </w:rPr>
+      </w:pPr>
+      <w:r>
+        <w:rPr>
+          <w:lang w:val="tr-TR"/>
+        </w:rPr>
+        <w:t xml:space="preserve">Buradaki her şey </w:t>
+      </w:r>
+      <w:proofErr w:type="spellStart"/>
+      <w:r>
+        <w:rPr>
+          <w:b/>
+          <w:bCs/>
+          <w:lang w:val="tr-TR"/>
+        </w:rPr>
+        <w:t>Task</w:t>
+      </w:r>
+      <w:proofErr w:type="spellEnd"/>
+      <w:r>
+        <w:rPr>
+          <w:lang w:val="tr-TR"/>
+        </w:rPr>
+        <w:t xml:space="preserve"> döner. </w:t>
+      </w:r>
+      <w:proofErr w:type="spellStart"/>
+      <w:r>
+        <w:rPr>
+          <w:lang w:val="tr-TR"/>
+        </w:rPr>
+        <w:t>Task</w:t>
+      </w:r>
+      <w:proofErr w:type="spellEnd"/>
+      <w:r>
+        <w:rPr>
+          <w:lang w:val="tr-TR"/>
+        </w:rPr>
+        <w:t xml:space="preserve"> demek: "Bu işlem biraz zaman alacak, beklemeye gerek yok" demektir.</w:t>
+      </w:r>
+    </w:p>
+    <w:p>
+      <w:pPr>
+        <w:rPr>
+          <w:lang w:val="tr-TR"/>
+        </w:rPr>
+      </w:pPr>
+      <w:r>
+        <w:rPr>
+          <w:lang w:val="tr-TR"/>
+        </w:rPr>
+        <w:pict>
+          <v:rect id="_x0000_i1042" style="width:0;height:1.5pt" o:hralign="center" o:hrstd="t" o:hr="t" fillcolor="#a0a0a0" stroked="f"/>
+        </w:pict>
+      </w:r>
+    </w:p>
+    <w:p>
+      <w:pPr>
+        <w:rPr>
+          <w:lang w:val="tr-TR"/>
+        </w:rPr>
+      </w:pPr>
+      <w:r>
+        <w:rPr>
+          <w:b/>
+          <w:bCs/>
+          <w:lang w:val="tr-TR"/>
+        </w:rPr>
+        <w:t>Sonra</w:t>
+      </w:r>
+      <w:r>
+        <w:rPr>
+          <w:lang w:val="tr-TR"/>
+        </w:rPr>
+        <w:t xml:space="preserve"> bunun gerçek çalışır halini bir sınıfa yazıyorsun: </w:t>
+      </w:r>
+      <w:proofErr w:type="spellStart"/>
+      <w:r>
+        <w:rPr>
+          <w:lang w:val="tr-TR"/>
+        </w:rPr>
+        <w:t>EfRepositoryBase</w:t>
+      </w:r>
+      <w:proofErr w:type="spellEnd"/>
+      <w:r>
+        <w:rPr>
+          <w:lang w:val="tr-TR"/>
+        </w:rPr>
+        <w:t>.</w:t>
+      </w:r>
+    </w:p>
+    <w:p>
+      <w:pPr>
+        <w:rPr>
+          <w:lang w:val="tr-TR"/>
+        </w:rPr>
+      </w:pPr>
+      <w:proofErr w:type="spellStart"/>
+      <w:proofErr w:type="gramStart"/>
+      <w:r>
+        <w:rPr>
+          <w:lang w:val="tr-TR"/>
+        </w:rPr>
+        <w:t>csharp</w:t>
+      </w:r>
+      <w:proofErr w:type="spellEnd"/>
+      <w:proofErr w:type="gramEnd"/>
+    </w:p>
+    <w:p>
+      <w:pPr>
+        <w:rPr>
+          <w:lang w:val="tr-TR"/>
+        </w:rPr>
+      </w:pPr>
+      <w:proofErr w:type="spellStart"/>
+      <w:r>
+        <w:rPr>
+          <w:lang w:val="tr-TR"/>
+        </w:rPr>
+        <w:t>KopyalaDüzenle</w:t>
+      </w:r>
+      <w:proofErr w:type="spellEnd"/>
+    </w:p>
+    <w:p>
+      <w:pPr>
+        <w:rPr>
+          <w:lang w:val="tr-TR"/>
+        </w:rPr>
+      </w:pPr>
+      <w:proofErr w:type="spellStart"/>
+      <w:proofErr w:type="gramStart"/>
+      <w:r>
+        <w:rPr>
+          <w:lang w:val="tr-TR"/>
+        </w:rPr>
+        <w:t>public</w:t>
+      </w:r>
+      <w:proofErr w:type="spellEnd"/>
+      <w:proofErr w:type="gramEnd"/>
+      <w:r>
+        <w:rPr>
+          <w:lang w:val="tr-TR"/>
+        </w:rPr>
+        <w:t xml:space="preserve"> </w:t>
+      </w:r>
+      <w:proofErr w:type="spellStart"/>
+      <w:r>
+        <w:rPr>
+          <w:lang w:val="tr-TR"/>
+        </w:rPr>
+        <w:t>class</w:t>
+      </w:r>
+      <w:proofErr w:type="spellEnd"/>
+      <w:r>
+        <w:rPr>
+          <w:lang w:val="tr-TR"/>
+        </w:rPr>
+        <w:t xml:space="preserve"> </w:t>
+      </w:r>
+      <w:proofErr w:type="spellStart"/>
+      <w:r>
+        <w:rPr>
+          <w:lang w:val="tr-TR"/>
+        </w:rPr>
+        <w:t>EfRepositoryBase</w:t>
+      </w:r>
+      <w:proofErr w:type="spellEnd"/>
+      <w:r>
+        <w:rPr>
+          <w:lang w:val="tr-TR"/>
+        </w:rPr>
+        <w:t>&lt;T</w:t>
+      </w:r>
+      <w:proofErr w:type="gramStart"/>
+      <w:r>
+        <w:rPr>
+          <w:lang w:val="tr-TR"/>
+        </w:rPr>
+        <w:t>&gt; :</w:t>
+      </w:r>
+      <w:proofErr w:type="gramEnd"/>
+      <w:r>
+        <w:rPr>
+          <w:lang w:val="tr-TR"/>
+        </w:rPr>
+        <w:t xml:space="preserve"> </w:t>
+      </w:r>
+      <w:proofErr w:type="spellStart"/>
+      <w:r>
+        <w:rPr>
+          <w:lang w:val="tr-TR"/>
+        </w:rPr>
+        <w:t>IAsyncRepository</w:t>
+      </w:r>
+      <w:proofErr w:type="spellEnd"/>
+      <w:r>
+        <w:rPr>
+          <w:lang w:val="tr-TR"/>
+        </w:rPr>
+        <w:t xml:space="preserve">&lt;T&gt; </w:t>
+      </w:r>
+      <w:proofErr w:type="spellStart"/>
+      <w:r>
+        <w:rPr>
+          <w:lang w:val="tr-TR"/>
+        </w:rPr>
+        <w:t>where</w:t>
+      </w:r>
+      <w:proofErr w:type="spellEnd"/>
+      <w:r>
+        <w:rPr>
+          <w:lang w:val="tr-TR"/>
+        </w:rPr>
+        <w:t xml:space="preserve"> </w:t>
+      </w:r>
+      <w:proofErr w:type="gramStart"/>
+      <w:r>
+        <w:rPr>
+          <w:lang w:val="tr-TR"/>
+        </w:rPr>
+        <w:t>T :</w:t>
+      </w:r>
+      <w:proofErr w:type="gramEnd"/>
+      <w:r>
+        <w:rPr>
+          <w:lang w:val="tr-TR"/>
+        </w:rPr>
+        <w:t xml:space="preserve"> </w:t>
+      </w:r>
+      <w:proofErr w:type="spellStart"/>
+      <w:r>
+        <w:rPr>
+          <w:lang w:val="tr-TR"/>
+        </w:rPr>
+        <w:t>class</w:t>
+      </w:r>
+      <w:proofErr w:type="spellEnd"/>
+    </w:p>
+    <w:p>
+      <w:pPr>
+        <w:rPr>
+          <w:lang w:val="tr-TR"/>
+        </w:rPr>
+      </w:pPr>
+      <w:r>
+        <w:rPr>
+          <w:lang w:val="tr-TR"/>
+        </w:rPr>
+        <w:t>{</w:t>
+      </w:r>
+    </w:p>
+    <w:p>
+      <w:pPr>
+        <w:rPr>
+          <w:lang w:val="tr-TR"/>
+        </w:rPr>
+      </w:pPr>
+      <w:r>
+        <w:rPr>
+          <w:lang w:val="tr-TR"/>
+        </w:rPr>
+        <w:t xml:space="preserve">    </w:t>
+      </w:r>
+      <w:proofErr w:type="spellStart"/>
+      <w:proofErr w:type="gramStart"/>
+      <w:r>
+        <w:rPr>
+          <w:lang w:val="tr-TR"/>
+        </w:rPr>
+        <w:t>protected</w:t>
+      </w:r>
+      <w:proofErr w:type="spellEnd"/>
+      <w:proofErr w:type="gramEnd"/>
+      <w:r>
+        <w:rPr>
+          <w:lang w:val="tr-TR"/>
+        </w:rPr>
+        <w:t xml:space="preserve"> </w:t>
+      </w:r>
+      <w:proofErr w:type="spellStart"/>
+      <w:r>
+        <w:rPr>
+          <w:lang w:val="tr-TR"/>
+        </w:rPr>
+        <w:t>readonly</w:t>
+      </w:r>
+      <w:proofErr w:type="spellEnd"/>
+      <w:r>
+        <w:rPr>
+          <w:lang w:val="tr-TR"/>
+        </w:rPr>
+        <w:t xml:space="preserve"> </w:t>
+      </w:r>
+      <w:proofErr w:type="spellStart"/>
+      <w:r>
+        <w:rPr>
+          <w:lang w:val="tr-TR"/>
+        </w:rPr>
+        <w:t>DbContext</w:t>
+      </w:r>
+      <w:proofErr w:type="spellEnd"/>
+      <w:r>
+        <w:rPr>
+          <w:lang w:val="tr-TR"/>
+        </w:rPr>
+        <w:t xml:space="preserve"> _</w:t>
+      </w:r>
+      <w:proofErr w:type="spellStart"/>
+      <w:r>
+        <w:rPr>
+          <w:lang w:val="tr-TR"/>
+        </w:rPr>
+        <w:t>context</w:t>
+      </w:r>
+      <w:proofErr w:type="spellEnd"/>
+      <w:r>
+        <w:rPr>
+          <w:lang w:val="tr-TR"/>
+        </w:rPr>
+        <w:t>;</w:t>
+      </w:r>
+    </w:p>
+    <w:p>
+      <w:pPr>
+        <w:rPr>
+          <w:lang w:val="tr-TR"/>
+        </w:rPr>
+      </w:pPr>
+    </w:p>
+    <w:p>
+      <w:pPr>
+        <w:rPr>
+          <w:lang w:val="tr-TR"/>
+        </w:rPr>
+      </w:pPr>
+      <w:r>
+        <w:rPr>
+          <w:lang w:val="tr-TR"/>
+        </w:rPr>
+        <w:t xml:space="preserve">    </w:t>
+      </w:r>
+      <w:proofErr w:type="spellStart"/>
+      <w:proofErr w:type="gramStart"/>
+      <w:r>
+        <w:rPr>
+          <w:lang w:val="tr-TR"/>
+        </w:rPr>
+        <w:t>public</w:t>
+      </w:r>
+      <w:proofErr w:type="spellEnd"/>
+      <w:proofErr w:type="gramEnd"/>
+      <w:r>
+        <w:rPr>
+          <w:lang w:val="tr-TR"/>
+        </w:rPr>
+        <w:t xml:space="preserve"> </w:t>
+      </w:r>
+      <w:proofErr w:type="spellStart"/>
+      <w:proofErr w:type="gramStart"/>
+      <w:r>
+        <w:rPr>
+          <w:lang w:val="tr-TR"/>
+        </w:rPr>
+        <w:t>EfRepositoryBase</w:t>
+      </w:r>
+      <w:proofErr w:type="spellEnd"/>
+      <w:r>
+        <w:rPr>
+          <w:lang w:val="tr-TR"/>
+        </w:rPr>
+        <w:t>(</w:t>
+      </w:r>
+      <w:proofErr w:type="spellStart"/>
+      <w:proofErr w:type="gramEnd"/>
+      <w:r>
+        <w:rPr>
+          <w:lang w:val="tr-TR"/>
+        </w:rPr>
+        <w:t>DbContext</w:t>
+      </w:r>
+      <w:proofErr w:type="spellEnd"/>
+      <w:r>
+        <w:rPr>
+          <w:lang w:val="tr-TR"/>
+        </w:rPr>
+        <w:t xml:space="preserve"> </w:t>
+      </w:r>
+      <w:proofErr w:type="spellStart"/>
+      <w:r>
+        <w:rPr>
+          <w:lang w:val="tr-TR"/>
+        </w:rPr>
+        <w:t>context</w:t>
+      </w:r>
+      <w:proofErr w:type="spellEnd"/>
+      <w:r>
+        <w:rPr>
+          <w:lang w:val="tr-TR"/>
+        </w:rPr>
+        <w:t>)</w:t>
+      </w:r>
+    </w:p>
+    <w:p>
+      <w:pPr>
+        <w:rPr>
+          <w:lang w:val="tr-TR"/>
+        </w:rPr>
+      </w:pPr>
+      <w:r>
+        <w:rPr>
+          <w:lang w:val="tr-TR"/>
+        </w:rPr>
+        <w:t xml:space="preserve">    {</w:t>
+      </w:r>
+    </w:p>
+    <w:p>
+      <w:pPr>
+        <w:rPr>
+          <w:lang w:val="tr-TR"/>
+        </w:rPr>
+      </w:pPr>
+      <w:r>
+        <w:rPr>
+          <w:lang w:val="tr-TR"/>
+        </w:rPr>
+        <w:t xml:space="preserve">        _</w:t>
+      </w:r>
+      <w:proofErr w:type="spellStart"/>
+      <w:r>
+        <w:rPr>
+          <w:lang w:val="tr-TR"/>
+        </w:rPr>
+        <w:t>context</w:t>
+      </w:r>
+      <w:proofErr w:type="spellEnd"/>
+      <w:r>
+        <w:rPr>
+          <w:lang w:val="tr-TR"/>
+        </w:rPr>
+        <w:t xml:space="preserve"> = </w:t>
+      </w:r>
+      <w:proofErr w:type="spellStart"/>
+      <w:r>
+        <w:rPr>
+          <w:lang w:val="tr-TR"/>
+        </w:rPr>
+        <w:t>context</w:t>
+      </w:r>
+      <w:proofErr w:type="spellEnd"/>
+      <w:r>
+        <w:rPr>
+          <w:lang w:val="tr-TR"/>
+        </w:rPr>
+        <w:t>;</w:t>
+      </w:r>
+    </w:p>
+    <w:p>
+      <w:pPr>
+        <w:rPr>
+          <w:lang w:val="tr-TR"/>
+        </w:rPr>
+      </w:pPr>
+      <w:r>
+        <w:rPr>
+          <w:lang w:val="tr-TR"/>
+        </w:rPr>
         <w:lastRenderedPageBreak/>
-        <w:t>{</w:t>
-      </w:r>
+        <w:t xml:space="preserve">    }</w:t>
+      </w:r>
+    </w:p>
+    <w:p>
+      <w:pPr>
+        <w:rPr>
+          <w:lang w:val="tr-TR"/>
+        </w:rPr>
+      </w:pPr>
     </w:p>
     <w:p>
       <w:pPr>
@@ -15092,6 +16476,36 @@
         <w:t xml:space="preserve">    </w:t>
       </w:r>
       <w:proofErr w:type="spellStart"/>
+      <w:proofErr w:type="gramStart"/>
+      <w:r>
+        <w:rPr>
+          <w:lang w:val="tr-TR"/>
+        </w:rPr>
+        <w:t>public</w:t>
+      </w:r>
+      <w:proofErr w:type="spellEnd"/>
+      <w:proofErr w:type="gramEnd"/>
+      <w:r>
+        <w:rPr>
+          <w:lang w:val="tr-TR"/>
+        </w:rPr>
+        <w:t xml:space="preserve"> </w:t>
+      </w:r>
+      <w:proofErr w:type="spellStart"/>
+      <w:r>
+        <w:rPr>
+          <w:lang w:val="tr-TR"/>
+        </w:rPr>
+        <w:t>async</w:t>
+      </w:r>
+      <w:proofErr w:type="spellEnd"/>
+      <w:r>
+        <w:rPr>
+          <w:lang w:val="tr-TR"/>
+        </w:rPr>
+        <w:t xml:space="preserve"> </w:t>
+      </w:r>
+      <w:proofErr w:type="spellStart"/>
       <w:r>
         <w:rPr>
           <w:lang w:val="tr-TR"/>
@@ -15133,8 +16547,108 @@
         <w:rPr>
           <w:lang w:val="tr-TR"/>
         </w:rPr>
-        <w:t xml:space="preserve"> id);</w:t>
-      </w:r>
+        <w:t xml:space="preserve"> id)</w:t>
+      </w:r>
+    </w:p>
+    <w:p>
+      <w:pPr>
+        <w:rPr>
+          <w:lang w:val="tr-TR"/>
+        </w:rPr>
+      </w:pPr>
+      <w:r>
+        <w:rPr>
+          <w:lang w:val="tr-TR"/>
+        </w:rPr>
+        <w:t xml:space="preserve">    {</w:t>
+      </w:r>
+    </w:p>
+    <w:p>
+      <w:pPr>
+        <w:rPr>
+          <w:lang w:val="tr-TR"/>
+        </w:rPr>
+      </w:pPr>
+      <w:r>
+        <w:rPr>
+          <w:lang w:val="tr-TR"/>
+        </w:rPr>
+        <w:t xml:space="preserve">        </w:t>
+      </w:r>
+      <w:proofErr w:type="spellStart"/>
+      <w:proofErr w:type="gramStart"/>
+      <w:r>
+        <w:rPr>
+          <w:lang w:val="tr-TR"/>
+        </w:rPr>
+        <w:t>return</w:t>
+      </w:r>
+      <w:proofErr w:type="spellEnd"/>
+      <w:proofErr w:type="gramEnd"/>
+      <w:r>
+        <w:rPr>
+          <w:lang w:val="tr-TR"/>
+        </w:rPr>
+        <w:t xml:space="preserve"> await _</w:t>
+      </w:r>
+      <w:proofErr w:type="spellStart"/>
+      <w:proofErr w:type="gramStart"/>
+      <w:r>
+        <w:rPr>
+          <w:lang w:val="tr-TR"/>
+        </w:rPr>
+        <w:t>context.Set</w:t>
+      </w:r>
+      <w:proofErr w:type="spellEnd"/>
+      <w:proofErr w:type="gramEnd"/>
+      <w:r>
+        <w:rPr>
+          <w:lang w:val="tr-TR"/>
+        </w:rPr>
+        <w:t>&lt;T&gt;(</w:t>
+      </w:r>
+      <w:proofErr w:type="gramStart"/>
+      <w:r>
+        <w:rPr>
+          <w:lang w:val="tr-TR"/>
+        </w:rPr>
+        <w:t>).</w:t>
+      </w:r>
+      <w:proofErr w:type="spellStart"/>
+      <w:r>
+        <w:rPr>
+          <w:lang w:val="tr-TR"/>
+        </w:rPr>
+        <w:t>FindAsync</w:t>
+      </w:r>
+      <w:proofErr w:type="spellEnd"/>
+      <w:proofErr w:type="gramEnd"/>
+      <w:r>
+        <w:rPr>
+          <w:lang w:val="tr-TR"/>
+        </w:rPr>
+        <w:t>(id);</w:t>
+      </w:r>
+    </w:p>
+    <w:p>
+      <w:pPr>
+        <w:rPr>
+          <w:lang w:val="tr-TR"/>
+        </w:rPr>
+      </w:pPr>
+      <w:r>
+        <w:rPr>
+          <w:lang w:val="tr-TR"/>
+        </w:rPr>
+        <w:t xml:space="preserve">    }</w:t>
+      </w:r>
+    </w:p>
+    <w:p>
+      <w:pPr>
+        <w:rPr>
+          <w:lang w:val="tr-TR"/>
+        </w:rPr>
+      </w:pPr>
     </w:p>
     <w:p>
       <w:pPr>
@@ -15149,6 +16663,22 @@
         <w:t xml:space="preserve">    </w:t>
       </w:r>
       <w:proofErr w:type="spellStart"/>
+      <w:proofErr w:type="gramStart"/>
+      <w:r>
+        <w:rPr>
+          <w:lang w:val="tr-TR"/>
+        </w:rPr>
+        <w:t>public</w:t>
+      </w:r>
+      <w:proofErr w:type="spellEnd"/>
+      <w:proofErr w:type="gramEnd"/>
+      <w:r>
+        <w:rPr>
+          <w:lang w:val="tr-TR"/>
+        </w:rPr>
+        <w:t xml:space="preserve"> async </w:t>
+      </w:r>
+      <w:proofErr w:type="spellStart"/>
       <w:r>
         <w:rPr>
           <w:lang w:val="tr-TR"/>
@@ -15196,6 +16726,293 @@
         <w:rPr>
           <w:lang w:val="tr-TR"/>
         </w:rPr>
+        <w:t>)</w:t>
+      </w:r>
+    </w:p>
+    <w:p>
+      <w:pPr>
+        <w:rPr>
+          <w:lang w:val="tr-TR"/>
+        </w:rPr>
+      </w:pPr>
+      <w:r>
+        <w:rPr>
+          <w:lang w:val="tr-TR"/>
+        </w:rPr>
+        <w:t xml:space="preserve">    {</w:t>
+      </w:r>
+    </w:p>
+    <w:p>
+      <w:pPr>
+        <w:rPr>
+          <w:lang w:val="tr-TR"/>
+        </w:rPr>
+      </w:pPr>
+      <w:r>
+        <w:rPr>
+          <w:lang w:val="tr-TR"/>
+        </w:rPr>
+        <w:t xml:space="preserve">        </w:t>
+      </w:r>
+      <w:proofErr w:type="spellStart"/>
+      <w:proofErr w:type="gramStart"/>
+      <w:r>
+        <w:rPr>
+          <w:lang w:val="tr-TR"/>
+        </w:rPr>
+        <w:t>return</w:t>
+      </w:r>
+      <w:proofErr w:type="spellEnd"/>
+      <w:proofErr w:type="gramEnd"/>
+      <w:r>
+        <w:rPr>
+          <w:lang w:val="tr-TR"/>
+        </w:rPr>
+        <w:t xml:space="preserve"> await _</w:t>
+      </w:r>
+      <w:proofErr w:type="spellStart"/>
+      <w:proofErr w:type="gramStart"/>
+      <w:r>
+        <w:rPr>
+          <w:lang w:val="tr-TR"/>
+        </w:rPr>
+        <w:t>context.Set</w:t>
+      </w:r>
+      <w:proofErr w:type="spellEnd"/>
+      <w:proofErr w:type="gramEnd"/>
+      <w:r>
+        <w:rPr>
+          <w:lang w:val="tr-TR"/>
+        </w:rPr>
+        <w:t>&lt;T&gt;(</w:t>
+      </w:r>
+      <w:proofErr w:type="gramStart"/>
+      <w:r>
+        <w:rPr>
+          <w:lang w:val="tr-TR"/>
+        </w:rPr>
+        <w:t>).</w:t>
+      </w:r>
+      <w:proofErr w:type="spellStart"/>
+      <w:r>
+        <w:rPr>
+          <w:lang w:val="tr-TR"/>
+        </w:rPr>
+        <w:t>ToListAsync</w:t>
+      </w:r>
+      <w:proofErr w:type="spellEnd"/>
+      <w:proofErr w:type="gramEnd"/>
+      <w:r>
+        <w:rPr>
+          <w:lang w:val="tr-TR"/>
+        </w:rPr>
+        <w:t>();</w:t>
+      </w:r>
+    </w:p>
+    <w:p>
+      <w:pPr>
+        <w:rPr>
+          <w:lang w:val="tr-TR"/>
+        </w:rPr>
+      </w:pPr>
+      <w:r>
+        <w:rPr>
+          <w:lang w:val="tr-TR"/>
+        </w:rPr>
+        <w:t xml:space="preserve">    }</w:t>
+      </w:r>
+    </w:p>
+    <w:p>
+      <w:pPr>
+        <w:rPr>
+          <w:lang w:val="tr-TR"/>
+        </w:rPr>
+      </w:pPr>
+    </w:p>
+    <w:p>
+      <w:pPr>
+        <w:rPr>
+          <w:lang w:val="tr-TR"/>
+        </w:rPr>
+      </w:pPr>
+      <w:r>
+        <w:rPr>
+          <w:lang w:val="tr-TR"/>
+        </w:rPr>
+        <w:t xml:space="preserve">    </w:t>
+      </w:r>
+      <w:proofErr w:type="spellStart"/>
+      <w:proofErr w:type="gramStart"/>
+      <w:r>
+        <w:rPr>
+          <w:lang w:val="tr-TR"/>
+        </w:rPr>
+        <w:t>public</w:t>
+      </w:r>
+      <w:proofErr w:type="spellEnd"/>
+      <w:proofErr w:type="gramEnd"/>
+      <w:r>
+        <w:rPr>
+          <w:lang w:val="tr-TR"/>
+        </w:rPr>
+        <w:t xml:space="preserve"> </w:t>
+      </w:r>
+      <w:proofErr w:type="spellStart"/>
+      <w:r>
+        <w:rPr>
+          <w:lang w:val="tr-TR"/>
+        </w:rPr>
+        <w:t>async</w:t>
+      </w:r>
+      <w:proofErr w:type="spellEnd"/>
+      <w:r>
+        <w:rPr>
+          <w:lang w:val="tr-TR"/>
+        </w:rPr>
+        <w:t xml:space="preserve"> </w:t>
+      </w:r>
+      <w:proofErr w:type="spellStart"/>
+      <w:r>
+        <w:rPr>
+          <w:lang w:val="tr-TR"/>
+        </w:rPr>
+        <w:t>Task</w:t>
+      </w:r>
+      <w:proofErr w:type="spellEnd"/>
+      <w:r>
+        <w:rPr>
+          <w:lang w:val="tr-TR"/>
+        </w:rPr>
+        <w:t xml:space="preserve"> </w:t>
+      </w:r>
+      <w:proofErr w:type="spellStart"/>
+      <w:proofErr w:type="gramStart"/>
+      <w:r>
+        <w:rPr>
+          <w:lang w:val="tr-TR"/>
+        </w:rPr>
+        <w:t>AddAsync</w:t>
+      </w:r>
+      <w:proofErr w:type="spellEnd"/>
+      <w:r>
+        <w:rPr>
+          <w:lang w:val="tr-TR"/>
+        </w:rPr>
+        <w:t>(</w:t>
+      </w:r>
+      <w:proofErr w:type="gramEnd"/>
+      <w:r>
+        <w:rPr>
+          <w:lang w:val="tr-TR"/>
+        </w:rPr>
+        <w:t xml:space="preserve">T </w:t>
+      </w:r>
+      <w:proofErr w:type="spellStart"/>
+      <w:r>
+        <w:rPr>
+          <w:lang w:val="tr-TR"/>
+        </w:rPr>
+        <w:t>entity</w:t>
+      </w:r>
+      <w:proofErr w:type="spellEnd"/>
+      <w:r>
+        <w:rPr>
+          <w:lang w:val="tr-TR"/>
+        </w:rPr>
+        <w:t>)</w:t>
+      </w:r>
+    </w:p>
+    <w:p>
+      <w:pPr>
+        <w:rPr>
+          <w:lang w:val="tr-TR"/>
+        </w:rPr>
+      </w:pPr>
+      <w:r>
+        <w:rPr>
+          <w:lang w:val="tr-TR"/>
+        </w:rPr>
+        <w:t xml:space="preserve">    {</w:t>
+      </w:r>
+    </w:p>
+    <w:p>
+      <w:pPr>
+        <w:rPr>
+          <w:lang w:val="tr-TR"/>
+        </w:rPr>
+      </w:pPr>
+      <w:r>
+        <w:rPr>
+          <w:lang w:val="tr-TR"/>
+        </w:rPr>
+        <w:t xml:space="preserve">        </w:t>
+      </w:r>
+      <w:proofErr w:type="spellStart"/>
+      <w:proofErr w:type="gramStart"/>
+      <w:r>
+        <w:rPr>
+          <w:lang w:val="tr-TR"/>
+        </w:rPr>
+        <w:t>await</w:t>
+      </w:r>
+      <w:proofErr w:type="spellEnd"/>
+      <w:proofErr w:type="gramEnd"/>
+      <w:r>
+        <w:rPr>
+          <w:lang w:val="tr-TR"/>
+        </w:rPr>
+        <w:t xml:space="preserve"> _</w:t>
+      </w:r>
+      <w:proofErr w:type="spellStart"/>
+      <w:proofErr w:type="gramStart"/>
+      <w:r>
+        <w:rPr>
+          <w:lang w:val="tr-TR"/>
+        </w:rPr>
+        <w:t>context.Set</w:t>
+      </w:r>
+      <w:proofErr w:type="spellEnd"/>
+      <w:proofErr w:type="gramEnd"/>
+      <w:r>
+        <w:rPr>
+          <w:lang w:val="tr-TR"/>
+        </w:rPr>
+        <w:t>&lt;T&gt;(</w:t>
+      </w:r>
+      <w:proofErr w:type="gramStart"/>
+      <w:r>
+        <w:rPr>
+          <w:lang w:val="tr-TR"/>
+        </w:rPr>
+        <w:t>).</w:t>
+      </w:r>
+      <w:proofErr w:type="spellStart"/>
+      <w:r>
+        <w:rPr>
+          <w:lang w:val="tr-TR"/>
+        </w:rPr>
+        <w:t>AddAsync</w:t>
+      </w:r>
+      <w:proofErr w:type="spellEnd"/>
+      <w:proofErr w:type="gramEnd"/>
+      <w:r>
+        <w:rPr>
+          <w:lang w:val="tr-TR"/>
+        </w:rPr>
+        <w:t>(</w:t>
+      </w:r>
+      <w:proofErr w:type="spellStart"/>
+      <w:r>
+        <w:rPr>
+          <w:lang w:val="tr-TR"/>
+        </w:rPr>
+        <w:t>entity</w:t>
+      </w:r>
+      <w:proofErr w:type="spellEnd"/>
+      <w:r>
+        <w:rPr>
+          <w:lang w:val="tr-TR"/>
+        </w:rPr>
         <w:t>);</w:t>
       </w:r>
     </w:p>
@@ -15209,9 +17026,59 @@
         <w:rPr>
           <w:lang w:val="tr-TR"/>
         </w:rPr>
+        <w:t xml:space="preserve">    }</w:t>
+      </w:r>
+    </w:p>
+    <w:p>
+      <w:pPr>
+        <w:rPr>
+          <w:lang w:val="tr-TR"/>
+        </w:rPr>
+      </w:pPr>
+    </w:p>
+    <w:p>
+      <w:pPr>
+        <w:rPr>
+          <w:lang w:val="tr-TR"/>
+        </w:rPr>
+      </w:pPr>
+      <w:r>
+        <w:rPr>
+          <w:lang w:val="tr-TR"/>
+        </w:rPr>
         <w:t xml:space="preserve">    </w:t>
       </w:r>
       <w:proofErr w:type="spellStart"/>
+      <w:proofErr w:type="gramStart"/>
+      <w:r>
+        <w:rPr>
+          <w:lang w:val="tr-TR"/>
+        </w:rPr>
+        <w:t>public</w:t>
+      </w:r>
+      <w:proofErr w:type="spellEnd"/>
+      <w:proofErr w:type="gramEnd"/>
+      <w:r>
+        <w:rPr>
+          <w:lang w:val="tr-TR"/>
+        </w:rPr>
+        <w:t xml:space="preserve"> </w:t>
+      </w:r>
+      <w:proofErr w:type="spellStart"/>
+      <w:r>
+        <w:rPr>
+          <w:lang w:val="tr-TR"/>
+        </w:rPr>
+        <w:t>async</w:t>
+      </w:r>
+      <w:proofErr w:type="spellEnd"/>
+      <w:r>
+        <w:rPr>
+          <w:lang w:val="tr-TR"/>
+        </w:rPr>
+        <w:t xml:space="preserve"> </w:t>
+      </w:r>
+      <w:proofErr w:type="spellStart"/>
       <w:r>
         <w:rPr>
           <w:lang w:val="tr-TR"/>
@@ -15231,7 +17098,7 @@
         <w:rPr>
           <w:lang w:val="tr-TR"/>
         </w:rPr>
-        <w:t>AddAsync</w:t>
+        <w:t>UpdateAsync</w:t>
       </w:r>
       <w:proofErr w:type="spellEnd"/>
       <w:r>
@@ -15259,6 +17126,76 @@
         <w:rPr>
           <w:lang w:val="tr-TR"/>
         </w:rPr>
+        <w:t>)</w:t>
+      </w:r>
+    </w:p>
+    <w:p>
+      <w:pPr>
+        <w:rPr>
+          <w:lang w:val="tr-TR"/>
+        </w:rPr>
+      </w:pPr>
+      <w:r>
+        <w:rPr>
+          <w:lang w:val="tr-TR"/>
+        </w:rPr>
+        <w:t xml:space="preserve">    {</w:t>
+      </w:r>
+    </w:p>
+    <w:p>
+      <w:pPr>
+        <w:rPr>
+          <w:lang w:val="tr-TR"/>
+        </w:rPr>
+      </w:pPr>
+      <w:r>
+        <w:rPr>
+          <w:lang w:val="tr-TR"/>
+        </w:rPr>
+        <w:t xml:space="preserve">        _</w:t>
+      </w:r>
+      <w:proofErr w:type="spellStart"/>
+      <w:proofErr w:type="gramStart"/>
+      <w:r>
+        <w:rPr>
+          <w:lang w:val="tr-TR"/>
+        </w:rPr>
+        <w:t>context.Set</w:t>
+      </w:r>
+      <w:proofErr w:type="spellEnd"/>
+      <w:proofErr w:type="gramEnd"/>
+      <w:r>
+        <w:rPr>
+          <w:lang w:val="tr-TR"/>
+        </w:rPr>
+        <w:t>&lt;T&gt;(</w:t>
+      </w:r>
+      <w:proofErr w:type="gramStart"/>
+      <w:r>
+        <w:rPr>
+          <w:lang w:val="tr-TR"/>
+        </w:rPr>
+        <w:t>).Update</w:t>
+      </w:r>
+      <w:proofErr w:type="gramEnd"/>
+      <w:r>
+        <w:rPr>
+          <w:lang w:val="tr-TR"/>
+        </w:rPr>
+        <w:t>(</w:t>
+      </w:r>
+      <w:proofErr w:type="spellStart"/>
+      <w:r>
+        <w:rPr>
+          <w:lang w:val="tr-TR"/>
+        </w:rPr>
+        <w:t>entity</w:t>
+      </w:r>
+      <w:proofErr w:type="spellEnd"/>
+      <w:r>
+        <w:rPr>
+          <w:lang w:val="tr-TR"/>
+        </w:rPr>
         <w:t>);</w:t>
       </w:r>
     </w:p>
@@ -15272,9 +17209,59 @@
         <w:rPr>
           <w:lang w:val="tr-TR"/>
         </w:rPr>
+        <w:t xml:space="preserve">    }</w:t>
+      </w:r>
+    </w:p>
+    <w:p>
+      <w:pPr>
+        <w:rPr>
+          <w:lang w:val="tr-TR"/>
+        </w:rPr>
+      </w:pPr>
+    </w:p>
+    <w:p>
+      <w:pPr>
+        <w:rPr>
+          <w:lang w:val="tr-TR"/>
+        </w:rPr>
+      </w:pPr>
+      <w:r>
+        <w:rPr>
+          <w:lang w:val="tr-TR"/>
+        </w:rPr>
         <w:t xml:space="preserve">    </w:t>
       </w:r>
       <w:proofErr w:type="spellStart"/>
+      <w:proofErr w:type="gramStart"/>
+      <w:r>
+        <w:rPr>
+          <w:lang w:val="tr-TR"/>
+        </w:rPr>
+        <w:t>public</w:t>
+      </w:r>
+      <w:proofErr w:type="spellEnd"/>
+      <w:proofErr w:type="gramEnd"/>
+      <w:r>
+        <w:rPr>
+          <w:lang w:val="tr-TR"/>
+        </w:rPr>
+        <w:t xml:space="preserve"> </w:t>
+      </w:r>
+      <w:proofErr w:type="spellStart"/>
+      <w:r>
+        <w:rPr>
+          <w:lang w:val="tr-TR"/>
+        </w:rPr>
+        <w:t>async</w:t>
+      </w:r>
+      <w:proofErr w:type="spellEnd"/>
+      <w:r>
+        <w:rPr>
+          <w:lang w:val="tr-TR"/>
+        </w:rPr>
+        <w:t xml:space="preserve"> </w:t>
+      </w:r>
+      <w:proofErr w:type="spellStart"/>
       <w:r>
         <w:rPr>
           <w:lang w:val="tr-TR"/>
@@ -15294,7 +17281,7 @@
         <w:rPr>
           <w:lang w:val="tr-TR"/>
         </w:rPr>
-        <w:t>UpdateAsync</w:t>
+        <w:t>DeleteAsync</w:t>
       </w:r>
       <w:proofErr w:type="spellEnd"/>
       <w:r>
@@ -15322,6 +17309,84 @@
         <w:rPr>
           <w:lang w:val="tr-TR"/>
         </w:rPr>
+        <w:t>)</w:t>
+      </w:r>
+    </w:p>
+    <w:p>
+      <w:pPr>
+        <w:rPr>
+          <w:lang w:val="tr-TR"/>
+        </w:rPr>
+      </w:pPr>
+      <w:r>
+        <w:rPr>
+          <w:lang w:val="tr-TR"/>
+        </w:rPr>
+        <w:t xml:space="preserve">    {</w:t>
+      </w:r>
+    </w:p>
+    <w:p>
+      <w:pPr>
+        <w:rPr>
+          <w:lang w:val="tr-TR"/>
+        </w:rPr>
+      </w:pPr>
+      <w:r>
+        <w:rPr>
+          <w:lang w:val="tr-TR"/>
+        </w:rPr>
+        <w:t xml:space="preserve">        _</w:t>
+      </w:r>
+      <w:proofErr w:type="spellStart"/>
+      <w:proofErr w:type="gramStart"/>
+      <w:r>
+        <w:rPr>
+          <w:lang w:val="tr-TR"/>
+        </w:rPr>
+        <w:t>context.Set</w:t>
+      </w:r>
+      <w:proofErr w:type="spellEnd"/>
+      <w:proofErr w:type="gramEnd"/>
+      <w:r>
+        <w:rPr>
+          <w:lang w:val="tr-TR"/>
+        </w:rPr>
+        <w:t>&lt;T&gt;(</w:t>
+      </w:r>
+      <w:proofErr w:type="gramStart"/>
+      <w:r>
+        <w:rPr>
+          <w:lang w:val="tr-TR"/>
+        </w:rPr>
+        <w:t>).</w:t>
+      </w:r>
+      <w:proofErr w:type="spellStart"/>
+      <w:r>
+        <w:rPr>
+          <w:lang w:val="tr-TR"/>
+        </w:rPr>
+        <w:t>Remove</w:t>
+      </w:r>
+      <w:proofErr w:type="spellEnd"/>
+      <w:proofErr w:type="gramEnd"/>
+      <w:r>
+        <w:rPr>
+          <w:lang w:val="tr-TR"/>
+        </w:rPr>
+        <w:t>(</w:t>
+      </w:r>
+      <w:proofErr w:type="spellStart"/>
+      <w:r>
+        <w:rPr>
+          <w:lang w:val="tr-TR"/>
+        </w:rPr>
+        <w:t>entity</w:t>
+      </w:r>
+      <w:proofErr w:type="spellEnd"/>
+      <w:r>
+        <w:rPr>
+          <w:lang w:val="tr-TR"/>
+        </w:rPr>
         <w:t>);</w:t>
       </w:r>
     </w:p>
@@ -15335,540 +17400,6 @@
         <w:rPr>
           <w:lang w:val="tr-TR"/>
         </w:rPr>
-        <w:t xml:space="preserve">    </w:t>
-      </w:r>
-      <w:proofErr w:type="spellStart"/>
-      <w:r>
-        <w:rPr>
-          <w:lang w:val="tr-TR"/>
-        </w:rPr>
-        <w:t>Task</w:t>
-      </w:r>
-      <w:proofErr w:type="spellEnd"/>
-      <w:r>
-        <w:rPr>
-          <w:lang w:val="tr-TR"/>
-        </w:rPr>
-        <w:t xml:space="preserve"> </w:t>
-      </w:r>
-      <w:proofErr w:type="spellStart"/>
-      <w:proofErr w:type="gramStart"/>
-      <w:r>
-        <w:rPr>
-          <w:lang w:val="tr-TR"/>
-        </w:rPr>
-        <w:t>DeleteAsync</w:t>
-      </w:r>
-      <w:proofErr w:type="spellEnd"/>
-      <w:r>
-        <w:rPr>
-          <w:lang w:val="tr-TR"/>
-        </w:rPr>
-        <w:t>(</w:t>
-      </w:r>
-      <w:proofErr w:type="gramEnd"/>
-      <w:r>
-        <w:rPr>
-          <w:lang w:val="tr-TR"/>
-        </w:rPr>
-        <w:t xml:space="preserve">T </w:t>
-      </w:r>
-      <w:proofErr w:type="spellStart"/>
-      <w:r>
-        <w:rPr>
-          <w:lang w:val="tr-TR"/>
-        </w:rPr>
-        <w:t>entity</w:t>
-      </w:r>
-      <w:proofErr w:type="spellEnd"/>
-      <w:r>
-        <w:rPr>
-          <w:lang w:val="tr-TR"/>
-        </w:rPr>
-        <w:t>);</w:t>
-      </w:r>
-    </w:p>
-    <w:p>
-      <w:pPr>
-        <w:rPr>
-          <w:lang w:val="tr-TR"/>
-        </w:rPr>
-      </w:pPr>
-      <w:r>
-        <w:rPr>
-          <w:lang w:val="tr-TR"/>
-        </w:rPr>
-        <w:t>}</w:t>
-      </w:r>
-    </w:p>
-    <w:p>
-      <w:pPr>
-        <w:rPr>
-          <w:lang w:val="tr-TR"/>
-        </w:rPr>
-      </w:pPr>
-      <w:r>
-        <w:rPr>
-          <w:lang w:val="tr-TR"/>
-        </w:rPr>
-        <w:t xml:space="preserve">Buradaki her şey </w:t>
-      </w:r>
-      <w:proofErr w:type="spellStart"/>
-      <w:r>
-        <w:rPr>
-          <w:b/>
-          <w:bCs/>
-          <w:lang w:val="tr-TR"/>
-        </w:rPr>
-        <w:t>Task</w:t>
-      </w:r>
-      <w:proofErr w:type="spellEnd"/>
-      <w:r>
-        <w:rPr>
-          <w:lang w:val="tr-TR"/>
-        </w:rPr>
-        <w:t xml:space="preserve"> döner. </w:t>
-      </w:r>
-      <w:proofErr w:type="spellStart"/>
-      <w:r>
-        <w:rPr>
-          <w:lang w:val="tr-TR"/>
-        </w:rPr>
-        <w:t>Task</w:t>
-      </w:r>
-      <w:proofErr w:type="spellEnd"/>
-      <w:r>
-        <w:rPr>
-          <w:lang w:val="tr-TR"/>
-        </w:rPr>
-        <w:t xml:space="preserve"> demek: "Bu işlem biraz zaman alacak, beklemeye gerek yok" demektir.</w:t>
-      </w:r>
-    </w:p>
-    <w:p>
-      <w:pPr>
-        <w:rPr>
-          <w:lang w:val="tr-TR"/>
-        </w:rPr>
-      </w:pPr>
-      <w:r>
-        <w:rPr>
-          <w:lang w:val="tr-TR"/>
-        </w:rPr>
-        <w:pict>
-          <v:rect id="_x0000_i1027" style="width:0;height:1.5pt" o:hralign="center" o:hrstd="t" o:hr="t" fillcolor="#a0a0a0" stroked="f"/>
-        </w:pict>
-      </w:r>
-    </w:p>
-    <w:p>
-      <w:pPr>
-        <w:rPr>
-          <w:lang w:val="tr-TR"/>
-        </w:rPr>
-      </w:pPr>
-      <w:r>
-        <w:rPr>
-          <w:b/>
-          <w:bCs/>
-          <w:lang w:val="tr-TR"/>
-        </w:rPr>
-        <w:t>Sonra</w:t>
-      </w:r>
-      <w:r>
-        <w:rPr>
-          <w:lang w:val="tr-TR"/>
-        </w:rPr>
-        <w:t xml:space="preserve"> bunun gerçek çalışır halini bir sınıfa yazıyorsun: </w:t>
-      </w:r>
-      <w:proofErr w:type="spellStart"/>
-      <w:r>
-        <w:rPr>
-          <w:lang w:val="tr-TR"/>
-        </w:rPr>
-        <w:t>EfRepositoryBase</w:t>
-      </w:r>
-      <w:proofErr w:type="spellEnd"/>
-      <w:r>
-        <w:rPr>
-          <w:lang w:val="tr-TR"/>
-        </w:rPr>
-        <w:t>.</w:t>
-      </w:r>
-    </w:p>
-    <w:p>
-      <w:pPr>
-        <w:rPr>
-          <w:lang w:val="tr-TR"/>
-        </w:rPr>
-      </w:pPr>
-      <w:proofErr w:type="spellStart"/>
-      <w:proofErr w:type="gramStart"/>
-      <w:r>
-        <w:rPr>
-          <w:lang w:val="tr-TR"/>
-        </w:rPr>
-        <w:t>csharp</w:t>
-      </w:r>
-      <w:proofErr w:type="spellEnd"/>
-      <w:proofErr w:type="gramEnd"/>
-    </w:p>
-    <w:p>
-      <w:pPr>
-        <w:rPr>
-          <w:lang w:val="tr-TR"/>
-        </w:rPr>
-      </w:pPr>
-      <w:proofErr w:type="spellStart"/>
-      <w:r>
-        <w:rPr>
-          <w:lang w:val="tr-TR"/>
-        </w:rPr>
-        <w:t>KopyalaDüzenle</w:t>
-      </w:r>
-      <w:proofErr w:type="spellEnd"/>
-    </w:p>
-    <w:p>
-      <w:pPr>
-        <w:rPr>
-          <w:lang w:val="tr-TR"/>
-        </w:rPr>
-      </w:pPr>
-      <w:proofErr w:type="spellStart"/>
-      <w:proofErr w:type="gramStart"/>
-      <w:r>
-        <w:rPr>
-          <w:lang w:val="tr-TR"/>
-        </w:rPr>
-        <w:t>public</w:t>
-      </w:r>
-      <w:proofErr w:type="spellEnd"/>
-      <w:proofErr w:type="gramEnd"/>
-      <w:r>
-        <w:rPr>
-          <w:lang w:val="tr-TR"/>
-        </w:rPr>
-        <w:t xml:space="preserve"> </w:t>
-      </w:r>
-      <w:proofErr w:type="spellStart"/>
-      <w:r>
-        <w:rPr>
-          <w:lang w:val="tr-TR"/>
-        </w:rPr>
-        <w:t>class</w:t>
-      </w:r>
-      <w:proofErr w:type="spellEnd"/>
-      <w:r>
-        <w:rPr>
-          <w:lang w:val="tr-TR"/>
-        </w:rPr>
-        <w:t xml:space="preserve"> </w:t>
-      </w:r>
-      <w:proofErr w:type="spellStart"/>
-      <w:r>
-        <w:rPr>
-          <w:lang w:val="tr-TR"/>
-        </w:rPr>
-        <w:t>EfRepositoryBase</w:t>
-      </w:r>
-      <w:proofErr w:type="spellEnd"/>
-      <w:r>
-        <w:rPr>
-          <w:lang w:val="tr-TR"/>
-        </w:rPr>
-        <w:t>&lt;T</w:t>
-      </w:r>
-      <w:proofErr w:type="gramStart"/>
-      <w:r>
-        <w:rPr>
-          <w:lang w:val="tr-TR"/>
-        </w:rPr>
-        <w:t>&gt; :</w:t>
-      </w:r>
-      <w:proofErr w:type="gramEnd"/>
-      <w:r>
-        <w:rPr>
-          <w:lang w:val="tr-TR"/>
-        </w:rPr>
-        <w:t xml:space="preserve"> </w:t>
-      </w:r>
-      <w:proofErr w:type="spellStart"/>
-      <w:r>
-        <w:rPr>
-          <w:lang w:val="tr-TR"/>
-        </w:rPr>
-        <w:t>IAsyncRepository</w:t>
-      </w:r>
-      <w:proofErr w:type="spellEnd"/>
-      <w:r>
-        <w:rPr>
-          <w:lang w:val="tr-TR"/>
-        </w:rPr>
-        <w:t xml:space="preserve">&lt;T&gt; </w:t>
-      </w:r>
-      <w:proofErr w:type="spellStart"/>
-      <w:r>
-        <w:rPr>
-          <w:lang w:val="tr-TR"/>
-        </w:rPr>
-        <w:t>where</w:t>
-      </w:r>
-      <w:proofErr w:type="spellEnd"/>
-      <w:r>
-        <w:rPr>
-          <w:lang w:val="tr-TR"/>
-        </w:rPr>
-        <w:t xml:space="preserve"> </w:t>
-      </w:r>
-      <w:proofErr w:type="gramStart"/>
-      <w:r>
-        <w:rPr>
-          <w:lang w:val="tr-TR"/>
-        </w:rPr>
-        <w:t>T :</w:t>
-      </w:r>
-      <w:proofErr w:type="gramEnd"/>
-      <w:r>
-        <w:rPr>
-          <w:lang w:val="tr-TR"/>
-        </w:rPr>
-        <w:t xml:space="preserve"> </w:t>
-      </w:r>
-      <w:proofErr w:type="spellStart"/>
-      <w:r>
-        <w:rPr>
-          <w:lang w:val="tr-TR"/>
-        </w:rPr>
-        <w:t>class</w:t>
-      </w:r>
-      <w:proofErr w:type="spellEnd"/>
-    </w:p>
-    <w:p>
-      <w:pPr>
-        <w:rPr>
-          <w:lang w:val="tr-TR"/>
-        </w:rPr>
-      </w:pPr>
-      <w:r>
-        <w:rPr>
-          <w:lang w:val="tr-TR"/>
-        </w:rPr>
-        <w:t>{</w:t>
-      </w:r>
-    </w:p>
-    <w:p>
-      <w:pPr>
-        <w:rPr>
-          <w:lang w:val="tr-TR"/>
-        </w:rPr>
-      </w:pPr>
-      <w:r>
-        <w:rPr>
-          <w:lang w:val="tr-TR"/>
-        </w:rPr>
-        <w:t xml:space="preserve">    </w:t>
-      </w:r>
-      <w:proofErr w:type="spellStart"/>
-      <w:proofErr w:type="gramStart"/>
-      <w:r>
-        <w:rPr>
-          <w:lang w:val="tr-TR"/>
-        </w:rPr>
-        <w:t>protected</w:t>
-      </w:r>
-      <w:proofErr w:type="spellEnd"/>
-      <w:proofErr w:type="gramEnd"/>
-      <w:r>
-        <w:rPr>
-          <w:lang w:val="tr-TR"/>
-        </w:rPr>
-        <w:t xml:space="preserve"> </w:t>
-      </w:r>
-      <w:proofErr w:type="spellStart"/>
-      <w:r>
-        <w:rPr>
-          <w:lang w:val="tr-TR"/>
-        </w:rPr>
-        <w:t>readonly</w:t>
-      </w:r>
-      <w:proofErr w:type="spellEnd"/>
-      <w:r>
-        <w:rPr>
-          <w:lang w:val="tr-TR"/>
-        </w:rPr>
-        <w:t xml:space="preserve"> </w:t>
-      </w:r>
-      <w:proofErr w:type="spellStart"/>
-      <w:r>
-        <w:rPr>
-          <w:lang w:val="tr-TR"/>
-        </w:rPr>
-        <w:t>DbContext</w:t>
-      </w:r>
-      <w:proofErr w:type="spellEnd"/>
-      <w:r>
-        <w:rPr>
-          <w:lang w:val="tr-TR"/>
-        </w:rPr>
-        <w:t xml:space="preserve"> _</w:t>
-      </w:r>
-      <w:proofErr w:type="spellStart"/>
-      <w:r>
-        <w:rPr>
-          <w:lang w:val="tr-TR"/>
-        </w:rPr>
-        <w:t>context</w:t>
-      </w:r>
-      <w:proofErr w:type="spellEnd"/>
-      <w:r>
-        <w:rPr>
-          <w:lang w:val="tr-TR"/>
-        </w:rPr>
-        <w:t>;</w:t>
-      </w:r>
-    </w:p>
-    <w:p>
-      <w:pPr>
-        <w:rPr>
-          <w:lang w:val="tr-TR"/>
-        </w:rPr>
-      </w:pPr>
-    </w:p>
-    <w:p>
-      <w:pPr>
-        <w:rPr>
-          <w:lang w:val="tr-TR"/>
-        </w:rPr>
-      </w:pPr>
-      <w:r>
-        <w:rPr>
-          <w:lang w:val="tr-TR"/>
-        </w:rPr>
-        <w:t xml:space="preserve">    </w:t>
-      </w:r>
-      <w:proofErr w:type="spellStart"/>
-      <w:proofErr w:type="gramStart"/>
-      <w:r>
-        <w:rPr>
-          <w:lang w:val="tr-TR"/>
-        </w:rPr>
-        <w:t>public</w:t>
-      </w:r>
-      <w:proofErr w:type="spellEnd"/>
-      <w:proofErr w:type="gramEnd"/>
-      <w:r>
-        <w:rPr>
-          <w:lang w:val="tr-TR"/>
-        </w:rPr>
-        <w:t xml:space="preserve"> </w:t>
-      </w:r>
-      <w:proofErr w:type="spellStart"/>
-      <w:proofErr w:type="gramStart"/>
-      <w:r>
-        <w:rPr>
-          <w:lang w:val="tr-TR"/>
-        </w:rPr>
-        <w:t>EfRepositoryBase</w:t>
-      </w:r>
-      <w:proofErr w:type="spellEnd"/>
-      <w:r>
-        <w:rPr>
-          <w:lang w:val="tr-TR"/>
-        </w:rPr>
-        <w:t>(</w:t>
-      </w:r>
-      <w:proofErr w:type="spellStart"/>
-      <w:proofErr w:type="gramEnd"/>
-      <w:r>
-        <w:rPr>
-          <w:lang w:val="tr-TR"/>
-        </w:rPr>
-        <w:t>DbContext</w:t>
-      </w:r>
-      <w:proofErr w:type="spellEnd"/>
-      <w:r>
-        <w:rPr>
-          <w:lang w:val="tr-TR"/>
-        </w:rPr>
-        <w:t xml:space="preserve"> </w:t>
-      </w:r>
-      <w:proofErr w:type="spellStart"/>
-      <w:r>
-        <w:rPr>
-          <w:lang w:val="tr-TR"/>
-        </w:rPr>
-        <w:t>context</w:t>
-      </w:r>
-      <w:proofErr w:type="spellEnd"/>
-      <w:r>
-        <w:rPr>
-          <w:lang w:val="tr-TR"/>
-        </w:rPr>
-        <w:t>)</w:t>
-      </w:r>
-    </w:p>
-    <w:p>
-      <w:pPr>
-        <w:rPr>
-          <w:lang w:val="tr-TR"/>
-        </w:rPr>
-      </w:pPr>
-      <w:r>
-        <w:rPr>
-          <w:lang w:val="tr-TR"/>
-        </w:rPr>
-        <w:t xml:space="preserve">    {</w:t>
-      </w:r>
-    </w:p>
-    <w:p>
-      <w:pPr>
-        <w:rPr>
-          <w:lang w:val="tr-TR"/>
-        </w:rPr>
-      </w:pPr>
-      <w:r>
-        <w:rPr>
-          <w:lang w:val="tr-TR"/>
-        </w:rPr>
-        <w:t xml:space="preserve">        _</w:t>
-      </w:r>
-      <w:proofErr w:type="spellStart"/>
-      <w:r>
-        <w:rPr>
-          <w:lang w:val="tr-TR"/>
-        </w:rPr>
-        <w:t>context</w:t>
-      </w:r>
-      <w:proofErr w:type="spellEnd"/>
-      <w:r>
-        <w:rPr>
-          <w:lang w:val="tr-TR"/>
-        </w:rPr>
-        <w:t xml:space="preserve"> = </w:t>
-      </w:r>
-      <w:proofErr w:type="spellStart"/>
-      <w:r>
-        <w:rPr>
-          <w:lang w:val="tr-TR"/>
-        </w:rPr>
-        <w:t>context</w:t>
-      </w:r>
-      <w:proofErr w:type="spellEnd"/>
-      <w:r>
-        <w:rPr>
-          <w:lang w:val="tr-TR"/>
-        </w:rPr>
-        <w:t>;</w:t>
-      </w:r>
-    </w:p>
-    <w:p>
-      <w:pPr>
-        <w:rPr>
-          <w:lang w:val="tr-TR"/>
-        </w:rPr>
-      </w:pPr>
-      <w:r>
-        <w:rPr>
-          <w:lang w:val="tr-TR"/>
-        </w:rPr>
         <w:t xml:space="preserve">    }</w:t>
       </w:r>
     </w:p>
@@ -15878,957 +17409,11 @@
           <w:lang w:val="tr-TR"/>
         </w:rPr>
       </w:pPr>
-    </w:p>
-    <w:p>
-      <w:pPr>
-        <w:rPr>
-          <w:lang w:val="tr-TR"/>
-        </w:rPr>
-      </w:pPr>
-      <w:r>
-        <w:rPr>
-          <w:lang w:val="tr-TR"/>
-        </w:rPr>
-        <w:t xml:space="preserve">    </w:t>
-      </w:r>
-      <w:proofErr w:type="spellStart"/>
-      <w:proofErr w:type="gramStart"/>
-      <w:r>
-        <w:rPr>
-          <w:lang w:val="tr-TR"/>
-        </w:rPr>
-        <w:t>public</w:t>
-      </w:r>
-      <w:proofErr w:type="spellEnd"/>
-      <w:proofErr w:type="gramEnd"/>
-      <w:r>
-        <w:rPr>
-          <w:lang w:val="tr-TR"/>
-        </w:rPr>
-        <w:t xml:space="preserve"> </w:t>
-      </w:r>
-      <w:proofErr w:type="spellStart"/>
-      <w:r>
-        <w:rPr>
-          <w:lang w:val="tr-TR"/>
-        </w:rPr>
-        <w:t>async</w:t>
-      </w:r>
-      <w:proofErr w:type="spellEnd"/>
-      <w:r>
-        <w:rPr>
-          <w:lang w:val="tr-TR"/>
-        </w:rPr>
-        <w:t xml:space="preserve"> </w:t>
-      </w:r>
-      <w:proofErr w:type="spellStart"/>
-      <w:r>
-        <w:rPr>
-          <w:lang w:val="tr-TR"/>
-        </w:rPr>
-        <w:t>Task</w:t>
-      </w:r>
-      <w:proofErr w:type="spellEnd"/>
-      <w:r>
-        <w:rPr>
-          <w:lang w:val="tr-TR"/>
-        </w:rPr>
-        <w:t xml:space="preserve">&lt;T&gt; </w:t>
-      </w:r>
-      <w:proofErr w:type="spellStart"/>
-      <w:proofErr w:type="gramStart"/>
-      <w:r>
-        <w:rPr>
-          <w:lang w:val="tr-TR"/>
-        </w:rPr>
-        <w:t>GetByIdAsync</w:t>
-      </w:r>
-      <w:proofErr w:type="spellEnd"/>
-      <w:r>
-        <w:rPr>
-          <w:lang w:val="tr-TR"/>
-        </w:rPr>
-        <w:t>(</w:t>
-      </w:r>
-      <w:proofErr w:type="spellStart"/>
-      <w:proofErr w:type="gramEnd"/>
-      <w:r>
-        <w:rPr>
-          <w:lang w:val="tr-TR"/>
-        </w:rPr>
-        <w:t>int</w:t>
-      </w:r>
-      <w:proofErr w:type="spellEnd"/>
-      <w:r>
-        <w:rPr>
-          <w:lang w:val="tr-TR"/>
-        </w:rPr>
-        <w:t xml:space="preserve"> id)</w:t>
-      </w:r>
-    </w:p>
-    <w:p>
-      <w:pPr>
-        <w:rPr>
-          <w:lang w:val="tr-TR"/>
-        </w:rPr>
-      </w:pPr>
-      <w:r>
-        <w:rPr>
-          <w:lang w:val="tr-TR"/>
-        </w:rPr>
-        <w:t xml:space="preserve">    {</w:t>
-      </w:r>
-    </w:p>
-    <w:p>
-      <w:pPr>
-        <w:rPr>
-          <w:lang w:val="tr-TR"/>
-        </w:rPr>
-      </w:pPr>
-      <w:r>
-        <w:rPr>
-          <w:lang w:val="tr-TR"/>
-        </w:rPr>
-        <w:t xml:space="preserve">        </w:t>
-      </w:r>
-      <w:proofErr w:type="spellStart"/>
-      <w:proofErr w:type="gramStart"/>
-      <w:r>
-        <w:rPr>
-          <w:lang w:val="tr-TR"/>
-        </w:rPr>
-        <w:t>return</w:t>
-      </w:r>
-      <w:proofErr w:type="spellEnd"/>
-      <w:proofErr w:type="gramEnd"/>
-      <w:r>
-        <w:rPr>
-          <w:lang w:val="tr-TR"/>
-        </w:rPr>
-        <w:t xml:space="preserve"> await _</w:t>
-      </w:r>
-      <w:proofErr w:type="spellStart"/>
-      <w:proofErr w:type="gramStart"/>
-      <w:r>
-        <w:rPr>
-          <w:lang w:val="tr-TR"/>
-        </w:rPr>
-        <w:t>context.Set</w:t>
-      </w:r>
-      <w:proofErr w:type="spellEnd"/>
-      <w:proofErr w:type="gramEnd"/>
-      <w:r>
-        <w:rPr>
-          <w:lang w:val="tr-TR"/>
-        </w:rPr>
-        <w:t>&lt;T&gt;(</w:t>
-      </w:r>
-      <w:proofErr w:type="gramStart"/>
-      <w:r>
-        <w:rPr>
-          <w:lang w:val="tr-TR"/>
-        </w:rPr>
-        <w:t>).</w:t>
-      </w:r>
-      <w:proofErr w:type="spellStart"/>
-      <w:r>
-        <w:rPr>
-          <w:lang w:val="tr-TR"/>
-        </w:rPr>
-        <w:t>FindAsync</w:t>
-      </w:r>
-      <w:proofErr w:type="spellEnd"/>
-      <w:proofErr w:type="gramEnd"/>
-      <w:r>
-        <w:rPr>
-          <w:lang w:val="tr-TR"/>
-        </w:rPr>
-        <w:t>(id);</w:t>
-      </w:r>
-    </w:p>
-    <w:p>
-      <w:pPr>
-        <w:rPr>
-          <w:lang w:val="tr-TR"/>
-        </w:rPr>
-      </w:pPr>
-      <w:r>
-        <w:rPr>
-          <w:lang w:val="tr-TR"/>
-        </w:rPr>
-        <w:t xml:space="preserve">    }</w:t>
-      </w:r>
-    </w:p>
-    <w:p>
-      <w:pPr>
-        <w:rPr>
-          <w:lang w:val="tr-TR"/>
-        </w:rPr>
-      </w:pPr>
-    </w:p>
-    <w:p>
-      <w:pPr>
-        <w:rPr>
-          <w:lang w:val="tr-TR"/>
-        </w:rPr>
-      </w:pPr>
-      <w:r>
-        <w:rPr>
-          <w:lang w:val="tr-TR"/>
-        </w:rPr>
-        <w:t xml:space="preserve">    </w:t>
-      </w:r>
-      <w:proofErr w:type="spellStart"/>
-      <w:proofErr w:type="gramStart"/>
-      <w:r>
-        <w:rPr>
-          <w:lang w:val="tr-TR"/>
-        </w:rPr>
-        <w:t>public</w:t>
-      </w:r>
-      <w:proofErr w:type="spellEnd"/>
-      <w:proofErr w:type="gramEnd"/>
-      <w:r>
-        <w:rPr>
-          <w:lang w:val="tr-TR"/>
-        </w:rPr>
-        <w:t xml:space="preserve"> async </w:t>
-      </w:r>
-      <w:proofErr w:type="spellStart"/>
-      <w:r>
-        <w:rPr>
-          <w:lang w:val="tr-TR"/>
-        </w:rPr>
-        <w:t>Task</w:t>
-      </w:r>
-      <w:proofErr w:type="spellEnd"/>
-      <w:r>
-        <w:rPr>
-          <w:lang w:val="tr-TR"/>
-        </w:rPr>
-        <w:t>&lt;</w:t>
-      </w:r>
-      <w:proofErr w:type="spellStart"/>
-      <w:r>
-        <w:rPr>
-          <w:lang w:val="tr-TR"/>
-        </w:rPr>
-        <w:t>List</w:t>
-      </w:r>
-      <w:proofErr w:type="spellEnd"/>
-      <w:r>
-        <w:rPr>
-          <w:lang w:val="tr-TR"/>
-        </w:rPr>
-        <w:t xml:space="preserve">&lt;T&gt;&gt; </w:t>
-      </w:r>
-      <w:proofErr w:type="spellStart"/>
-      <w:proofErr w:type="gramStart"/>
-      <w:r>
-        <w:rPr>
-          <w:lang w:val="tr-TR"/>
-        </w:rPr>
-        <w:t>GetAllAsync</w:t>
-      </w:r>
-      <w:proofErr w:type="spellEnd"/>
-      <w:r>
-        <w:rPr>
-          <w:lang w:val="tr-TR"/>
-        </w:rPr>
-        <w:t>(</w:t>
-      </w:r>
-      <w:proofErr w:type="gramEnd"/>
-      <w:r>
-        <w:rPr>
-          <w:lang w:val="tr-TR"/>
-        </w:rPr>
-        <w:t>)</w:t>
-      </w:r>
-    </w:p>
-    <w:p>
-      <w:pPr>
-        <w:rPr>
-          <w:lang w:val="tr-TR"/>
-        </w:rPr>
-      </w:pPr>
-      <w:r>
-        <w:rPr>
-          <w:lang w:val="tr-TR"/>
-        </w:rPr>
-        <w:t xml:space="preserve">    {</w:t>
-      </w:r>
-    </w:p>
-    <w:p>
-      <w:pPr>
-        <w:rPr>
-          <w:lang w:val="tr-TR"/>
-        </w:rPr>
-      </w:pPr>
-      <w:r>
-        <w:rPr>
-          <w:lang w:val="tr-TR"/>
-        </w:rPr>
-        <w:t xml:space="preserve">        </w:t>
-      </w:r>
-      <w:proofErr w:type="spellStart"/>
-      <w:proofErr w:type="gramStart"/>
-      <w:r>
-        <w:rPr>
-          <w:lang w:val="tr-TR"/>
-        </w:rPr>
-        <w:t>return</w:t>
-      </w:r>
-      <w:proofErr w:type="spellEnd"/>
-      <w:proofErr w:type="gramEnd"/>
-      <w:r>
-        <w:rPr>
-          <w:lang w:val="tr-TR"/>
-        </w:rPr>
-        <w:t xml:space="preserve"> await _</w:t>
-      </w:r>
-      <w:proofErr w:type="spellStart"/>
-      <w:proofErr w:type="gramStart"/>
-      <w:r>
-        <w:rPr>
-          <w:lang w:val="tr-TR"/>
-        </w:rPr>
-        <w:t>context.Set</w:t>
-      </w:r>
-      <w:proofErr w:type="spellEnd"/>
-      <w:proofErr w:type="gramEnd"/>
-      <w:r>
-        <w:rPr>
-          <w:lang w:val="tr-TR"/>
-        </w:rPr>
-        <w:t>&lt;T&gt;(</w:t>
-      </w:r>
-      <w:proofErr w:type="gramStart"/>
-      <w:r>
-        <w:rPr>
-          <w:lang w:val="tr-TR"/>
-        </w:rPr>
-        <w:t>).</w:t>
-      </w:r>
-      <w:proofErr w:type="spellStart"/>
-      <w:r>
-        <w:rPr>
-          <w:lang w:val="tr-TR"/>
-        </w:rPr>
-        <w:t>ToListAsync</w:t>
-      </w:r>
-      <w:proofErr w:type="spellEnd"/>
-      <w:proofErr w:type="gramEnd"/>
-      <w:r>
-        <w:rPr>
-          <w:lang w:val="tr-TR"/>
-        </w:rPr>
-        <w:t>();</w:t>
-      </w:r>
-    </w:p>
-    <w:p>
-      <w:pPr>
-        <w:rPr>
-          <w:lang w:val="tr-TR"/>
-        </w:rPr>
-      </w:pPr>
-      <w:r>
-        <w:rPr>
-          <w:lang w:val="tr-TR"/>
-        </w:rPr>
-        <w:t xml:space="preserve">    }</w:t>
-      </w:r>
-    </w:p>
-    <w:p>
-      <w:pPr>
-        <w:rPr>
-          <w:lang w:val="tr-TR"/>
-        </w:rPr>
-      </w:pPr>
-    </w:p>
-    <w:p>
-      <w:pPr>
-        <w:rPr>
-          <w:lang w:val="tr-TR"/>
-        </w:rPr>
-      </w:pPr>
-      <w:r>
-        <w:rPr>
-          <w:lang w:val="tr-TR"/>
-        </w:rPr>
-        <w:t xml:space="preserve">    </w:t>
-      </w:r>
-      <w:proofErr w:type="spellStart"/>
-      <w:proofErr w:type="gramStart"/>
-      <w:r>
-        <w:rPr>
-          <w:lang w:val="tr-TR"/>
-        </w:rPr>
-        <w:t>public</w:t>
-      </w:r>
-      <w:proofErr w:type="spellEnd"/>
-      <w:proofErr w:type="gramEnd"/>
-      <w:r>
-        <w:rPr>
-          <w:lang w:val="tr-TR"/>
-        </w:rPr>
-        <w:t xml:space="preserve"> </w:t>
-      </w:r>
-      <w:proofErr w:type="spellStart"/>
-      <w:r>
-        <w:rPr>
-          <w:lang w:val="tr-TR"/>
-        </w:rPr>
-        <w:t>async</w:t>
-      </w:r>
-      <w:proofErr w:type="spellEnd"/>
-      <w:r>
-        <w:rPr>
-          <w:lang w:val="tr-TR"/>
-        </w:rPr>
-        <w:t xml:space="preserve"> </w:t>
-      </w:r>
-      <w:proofErr w:type="spellStart"/>
-      <w:r>
-        <w:rPr>
-          <w:lang w:val="tr-TR"/>
-        </w:rPr>
-        <w:t>Task</w:t>
-      </w:r>
-      <w:proofErr w:type="spellEnd"/>
-      <w:r>
-        <w:rPr>
-          <w:lang w:val="tr-TR"/>
-        </w:rPr>
-        <w:t xml:space="preserve"> </w:t>
-      </w:r>
-      <w:proofErr w:type="spellStart"/>
-      <w:proofErr w:type="gramStart"/>
-      <w:r>
-        <w:rPr>
-          <w:lang w:val="tr-TR"/>
-        </w:rPr>
-        <w:t>AddAsync</w:t>
-      </w:r>
-      <w:proofErr w:type="spellEnd"/>
-      <w:r>
-        <w:rPr>
-          <w:lang w:val="tr-TR"/>
-        </w:rPr>
-        <w:t>(</w:t>
-      </w:r>
-      <w:proofErr w:type="gramEnd"/>
-      <w:r>
-        <w:rPr>
-          <w:lang w:val="tr-TR"/>
-        </w:rPr>
-        <w:t xml:space="preserve">T </w:t>
-      </w:r>
-      <w:proofErr w:type="spellStart"/>
-      <w:r>
-        <w:rPr>
-          <w:lang w:val="tr-TR"/>
-        </w:rPr>
-        <w:t>entity</w:t>
-      </w:r>
-      <w:proofErr w:type="spellEnd"/>
-      <w:r>
-        <w:rPr>
-          <w:lang w:val="tr-TR"/>
-        </w:rPr>
-        <w:t>)</w:t>
-      </w:r>
-    </w:p>
-    <w:p>
-      <w:pPr>
-        <w:rPr>
-          <w:lang w:val="tr-TR"/>
-        </w:rPr>
-      </w:pPr>
-      <w:r>
-        <w:rPr>
-          <w:lang w:val="tr-TR"/>
-        </w:rPr>
-        <w:t xml:space="preserve">    {</w:t>
-      </w:r>
-    </w:p>
-    <w:p>
-      <w:pPr>
-        <w:rPr>
-          <w:lang w:val="tr-TR"/>
-        </w:rPr>
-      </w:pPr>
-      <w:r>
-        <w:rPr>
-          <w:lang w:val="tr-TR"/>
-        </w:rPr>
-        <w:t xml:space="preserve">        </w:t>
-      </w:r>
-      <w:proofErr w:type="spellStart"/>
-      <w:proofErr w:type="gramStart"/>
-      <w:r>
-        <w:rPr>
-          <w:lang w:val="tr-TR"/>
-        </w:rPr>
-        <w:t>await</w:t>
-      </w:r>
-      <w:proofErr w:type="spellEnd"/>
-      <w:proofErr w:type="gramEnd"/>
-      <w:r>
-        <w:rPr>
-          <w:lang w:val="tr-TR"/>
-        </w:rPr>
-        <w:t xml:space="preserve"> _</w:t>
-      </w:r>
-      <w:proofErr w:type="spellStart"/>
-      <w:proofErr w:type="gramStart"/>
-      <w:r>
-        <w:rPr>
-          <w:lang w:val="tr-TR"/>
-        </w:rPr>
-        <w:t>context.Set</w:t>
-      </w:r>
-      <w:proofErr w:type="spellEnd"/>
-      <w:proofErr w:type="gramEnd"/>
-      <w:r>
-        <w:rPr>
-          <w:lang w:val="tr-TR"/>
-        </w:rPr>
-        <w:t>&lt;T&gt;(</w:t>
-      </w:r>
-      <w:proofErr w:type="gramStart"/>
-      <w:r>
-        <w:rPr>
-          <w:lang w:val="tr-TR"/>
-        </w:rPr>
-        <w:t>).</w:t>
-      </w:r>
-      <w:proofErr w:type="spellStart"/>
-      <w:r>
-        <w:rPr>
-          <w:lang w:val="tr-TR"/>
-        </w:rPr>
-        <w:t>AddAsync</w:t>
-      </w:r>
-      <w:proofErr w:type="spellEnd"/>
-      <w:proofErr w:type="gramEnd"/>
-      <w:r>
-        <w:rPr>
-          <w:lang w:val="tr-TR"/>
-        </w:rPr>
-        <w:t>(</w:t>
-      </w:r>
-      <w:proofErr w:type="spellStart"/>
-      <w:r>
-        <w:rPr>
-          <w:lang w:val="tr-TR"/>
-        </w:rPr>
-        <w:t>entity</w:t>
-      </w:r>
-      <w:proofErr w:type="spellEnd"/>
-      <w:r>
-        <w:rPr>
-          <w:lang w:val="tr-TR"/>
-        </w:rPr>
-        <w:t>);</w:t>
-      </w:r>
-    </w:p>
-    <w:p>
-      <w:pPr>
-        <w:rPr>
-          <w:lang w:val="tr-TR"/>
-        </w:rPr>
-      </w:pPr>
-      <w:r>
-        <w:rPr>
-          <w:lang w:val="tr-TR"/>
-        </w:rPr>
-        <w:t xml:space="preserve">    }</w:t>
-      </w:r>
-    </w:p>
-    <w:p>
-      <w:pPr>
-        <w:rPr>
-          <w:lang w:val="tr-TR"/>
-        </w:rPr>
-      </w:pPr>
-    </w:p>
-    <w:p>
-      <w:pPr>
-        <w:rPr>
-          <w:lang w:val="tr-TR"/>
-        </w:rPr>
-      </w:pPr>
-      <w:r>
-        <w:rPr>
-          <w:lang w:val="tr-TR"/>
-        </w:rPr>
-        <w:t xml:space="preserve">    </w:t>
-      </w:r>
-      <w:proofErr w:type="spellStart"/>
-      <w:proofErr w:type="gramStart"/>
-      <w:r>
-        <w:rPr>
-          <w:lang w:val="tr-TR"/>
-        </w:rPr>
-        <w:t>public</w:t>
-      </w:r>
-      <w:proofErr w:type="spellEnd"/>
-      <w:proofErr w:type="gramEnd"/>
-      <w:r>
-        <w:rPr>
-          <w:lang w:val="tr-TR"/>
-        </w:rPr>
-        <w:t xml:space="preserve"> </w:t>
-      </w:r>
-      <w:proofErr w:type="spellStart"/>
-      <w:r>
-        <w:rPr>
-          <w:lang w:val="tr-TR"/>
-        </w:rPr>
-        <w:t>async</w:t>
-      </w:r>
-      <w:proofErr w:type="spellEnd"/>
-      <w:r>
-        <w:rPr>
-          <w:lang w:val="tr-TR"/>
-        </w:rPr>
-        <w:t xml:space="preserve"> </w:t>
-      </w:r>
-      <w:proofErr w:type="spellStart"/>
-      <w:r>
-        <w:rPr>
-          <w:lang w:val="tr-TR"/>
-        </w:rPr>
-        <w:t>Task</w:t>
-      </w:r>
-      <w:proofErr w:type="spellEnd"/>
-      <w:r>
-        <w:rPr>
-          <w:lang w:val="tr-TR"/>
-        </w:rPr>
-        <w:t xml:space="preserve"> </w:t>
-      </w:r>
-      <w:proofErr w:type="spellStart"/>
-      <w:proofErr w:type="gramStart"/>
-      <w:r>
-        <w:rPr>
-          <w:lang w:val="tr-TR"/>
-        </w:rPr>
-        <w:t>UpdateAsync</w:t>
-      </w:r>
-      <w:proofErr w:type="spellEnd"/>
-      <w:r>
-        <w:rPr>
-          <w:lang w:val="tr-TR"/>
-        </w:rPr>
-        <w:t>(</w:t>
-      </w:r>
-      <w:proofErr w:type="gramEnd"/>
-      <w:r>
-        <w:rPr>
-          <w:lang w:val="tr-TR"/>
-        </w:rPr>
-        <w:t xml:space="preserve">T </w:t>
-      </w:r>
-      <w:proofErr w:type="spellStart"/>
-      <w:r>
-        <w:rPr>
-          <w:lang w:val="tr-TR"/>
-        </w:rPr>
-        <w:t>entity</w:t>
-      </w:r>
-      <w:proofErr w:type="spellEnd"/>
-      <w:r>
-        <w:rPr>
-          <w:lang w:val="tr-TR"/>
-        </w:rPr>
-        <w:t>)</w:t>
-      </w:r>
-    </w:p>
-    <w:p>
-      <w:pPr>
-        <w:rPr>
-          <w:lang w:val="tr-TR"/>
-        </w:rPr>
-      </w:pPr>
-      <w:r>
-        <w:rPr>
-          <w:lang w:val="tr-TR"/>
-        </w:rPr>
-        <w:t xml:space="preserve">    {</w:t>
-      </w:r>
-    </w:p>
-    <w:p>
-      <w:pPr>
-        <w:rPr>
-          <w:lang w:val="tr-TR"/>
-        </w:rPr>
-      </w:pPr>
-      <w:r>
-        <w:rPr>
-          <w:lang w:val="tr-TR"/>
-        </w:rPr>
-        <w:t xml:space="preserve">        _</w:t>
-      </w:r>
-      <w:proofErr w:type="spellStart"/>
-      <w:proofErr w:type="gramStart"/>
-      <w:r>
-        <w:rPr>
-          <w:lang w:val="tr-TR"/>
-        </w:rPr>
-        <w:t>context.Set</w:t>
-      </w:r>
-      <w:proofErr w:type="spellEnd"/>
-      <w:proofErr w:type="gramEnd"/>
-      <w:r>
-        <w:rPr>
-          <w:lang w:val="tr-TR"/>
-        </w:rPr>
-        <w:t>&lt;T&gt;(</w:t>
-      </w:r>
-      <w:proofErr w:type="gramStart"/>
-      <w:r>
-        <w:rPr>
-          <w:lang w:val="tr-TR"/>
-        </w:rPr>
-        <w:t>).Update</w:t>
-      </w:r>
-      <w:proofErr w:type="gramEnd"/>
-      <w:r>
-        <w:rPr>
-          <w:lang w:val="tr-TR"/>
-        </w:rPr>
-        <w:t>(</w:t>
-      </w:r>
-      <w:proofErr w:type="spellStart"/>
-      <w:r>
-        <w:rPr>
-          <w:lang w:val="tr-TR"/>
-        </w:rPr>
-        <w:t>entity</w:t>
-      </w:r>
-      <w:proofErr w:type="spellEnd"/>
-      <w:r>
-        <w:rPr>
-          <w:lang w:val="tr-TR"/>
-        </w:rPr>
-        <w:t>);</w:t>
-      </w:r>
-    </w:p>
-    <w:p>
-      <w:pPr>
-        <w:rPr>
-          <w:lang w:val="tr-TR"/>
-        </w:rPr>
-      </w:pPr>
-      <w:r>
-        <w:rPr>
-          <w:lang w:val="tr-TR"/>
-        </w:rPr>
-        <w:t xml:space="preserve">    }</w:t>
-      </w:r>
-    </w:p>
-    <w:p>
-      <w:pPr>
-        <w:rPr>
-          <w:lang w:val="tr-TR"/>
-        </w:rPr>
-      </w:pPr>
-    </w:p>
-    <w:p>
-      <w:pPr>
-        <w:rPr>
-          <w:lang w:val="tr-TR"/>
-        </w:rPr>
-      </w:pPr>
-      <w:r>
-        <w:rPr>
-          <w:lang w:val="tr-TR"/>
-        </w:rPr>
-        <w:t xml:space="preserve">    </w:t>
-      </w:r>
-      <w:proofErr w:type="spellStart"/>
-      <w:proofErr w:type="gramStart"/>
-      <w:r>
-        <w:rPr>
-          <w:lang w:val="tr-TR"/>
-        </w:rPr>
-        <w:t>public</w:t>
-      </w:r>
-      <w:proofErr w:type="spellEnd"/>
-      <w:proofErr w:type="gramEnd"/>
-      <w:r>
-        <w:rPr>
-          <w:lang w:val="tr-TR"/>
-        </w:rPr>
-        <w:t xml:space="preserve"> </w:t>
-      </w:r>
-      <w:proofErr w:type="spellStart"/>
-      <w:r>
-        <w:rPr>
-          <w:lang w:val="tr-TR"/>
-        </w:rPr>
-        <w:t>async</w:t>
-      </w:r>
-      <w:proofErr w:type="spellEnd"/>
-      <w:r>
-        <w:rPr>
-          <w:lang w:val="tr-TR"/>
-        </w:rPr>
-        <w:t xml:space="preserve"> </w:t>
-      </w:r>
-      <w:proofErr w:type="spellStart"/>
-      <w:r>
-        <w:rPr>
-          <w:lang w:val="tr-TR"/>
-        </w:rPr>
-        <w:t>Task</w:t>
-      </w:r>
-      <w:proofErr w:type="spellEnd"/>
-      <w:r>
-        <w:rPr>
-          <w:lang w:val="tr-TR"/>
-        </w:rPr>
-        <w:t xml:space="preserve"> </w:t>
-      </w:r>
-      <w:proofErr w:type="spellStart"/>
-      <w:proofErr w:type="gramStart"/>
-      <w:r>
-        <w:rPr>
-          <w:lang w:val="tr-TR"/>
-        </w:rPr>
-        <w:t>DeleteAsync</w:t>
-      </w:r>
-      <w:proofErr w:type="spellEnd"/>
-      <w:r>
-        <w:rPr>
-          <w:lang w:val="tr-TR"/>
-        </w:rPr>
-        <w:t>(</w:t>
-      </w:r>
-      <w:proofErr w:type="gramEnd"/>
-      <w:r>
-        <w:rPr>
-          <w:lang w:val="tr-TR"/>
-        </w:rPr>
-        <w:t xml:space="preserve">T </w:t>
-      </w:r>
-      <w:proofErr w:type="spellStart"/>
-      <w:r>
-        <w:rPr>
-          <w:lang w:val="tr-TR"/>
-        </w:rPr>
-        <w:t>entity</w:t>
-      </w:r>
-      <w:proofErr w:type="spellEnd"/>
-      <w:r>
-        <w:rPr>
-          <w:lang w:val="tr-TR"/>
-        </w:rPr>
-        <w:t>)</w:t>
-      </w:r>
-    </w:p>
-    <w:p>
-      <w:pPr>
-        <w:rPr>
-          <w:lang w:val="tr-TR"/>
-        </w:rPr>
-      </w:pPr>
-      <w:r>
-        <w:rPr>
-          <w:lang w:val="tr-TR"/>
-        </w:rPr>
-        <w:t xml:space="preserve">    {</w:t>
-      </w:r>
-    </w:p>
-    <w:p>
-      <w:pPr>
-        <w:rPr>
-          <w:lang w:val="tr-TR"/>
-        </w:rPr>
-      </w:pPr>
-      <w:r>
-        <w:rPr>
-          <w:lang w:val="tr-TR"/>
-        </w:rPr>
-        <w:t xml:space="preserve">        _</w:t>
-      </w:r>
-      <w:proofErr w:type="spellStart"/>
-      <w:proofErr w:type="gramStart"/>
-      <w:r>
-        <w:rPr>
-          <w:lang w:val="tr-TR"/>
-        </w:rPr>
-        <w:t>context.Set</w:t>
-      </w:r>
-      <w:proofErr w:type="spellEnd"/>
-      <w:proofErr w:type="gramEnd"/>
-      <w:r>
-        <w:rPr>
-          <w:lang w:val="tr-TR"/>
-        </w:rPr>
-        <w:t>&lt;T&gt;(</w:t>
-      </w:r>
-      <w:proofErr w:type="gramStart"/>
-      <w:r>
-        <w:rPr>
-          <w:lang w:val="tr-TR"/>
-        </w:rPr>
-        <w:t>).</w:t>
-      </w:r>
-      <w:proofErr w:type="spellStart"/>
-      <w:r>
-        <w:rPr>
-          <w:lang w:val="tr-TR"/>
-        </w:rPr>
-        <w:t>Remove</w:t>
-      </w:r>
-      <w:proofErr w:type="spellEnd"/>
-      <w:proofErr w:type="gramEnd"/>
-      <w:r>
-        <w:rPr>
-          <w:lang w:val="tr-TR"/>
-        </w:rPr>
-        <w:t>(</w:t>
-      </w:r>
-      <w:proofErr w:type="spellStart"/>
-      <w:r>
-        <w:rPr>
-          <w:lang w:val="tr-TR"/>
-        </w:rPr>
-        <w:t>entity</w:t>
-      </w:r>
-      <w:proofErr w:type="spellEnd"/>
-      <w:r>
-        <w:rPr>
-          <w:lang w:val="tr-TR"/>
-        </w:rPr>
-        <w:t>);</w:t>
-      </w:r>
-    </w:p>
-    <w:p>
-      <w:pPr>
-        <w:rPr>
-          <w:lang w:val="tr-TR"/>
-        </w:rPr>
-      </w:pPr>
-      <w:r>
-        <w:rPr>
-          <w:lang w:val="tr-TR"/>
-        </w:rPr>
-        <w:t xml:space="preserve">    }</w:t>
-      </w:r>
-    </w:p>
-    <w:p>
-      <w:pPr>
-        <w:rPr>
-          <w:lang w:val="tr-TR"/>
-        </w:rPr>
-      </w:pPr>
-      <w:r>
-        <w:rPr>
-          <w:lang w:val="tr-TR"/>
-        </w:rPr>
+      <w:r>
+        <w:rPr>
+          <w:lang w:val="tr-TR"/>
+        </w:rPr>
+        <w:lastRenderedPageBreak/>
         <w:t>}</w:t>
       </w:r>
     </w:p>
@@ -16975,9 +17560,8 @@
         <w:rPr>
           <w:lang w:val="tr-TR"/>
         </w:rPr>
-        <w:lastRenderedPageBreak/>
         <w:pict>
-          <v:rect id="_x0000_i1028" style="width:0;height:1.5pt" o:hralign="center" o:hrstd="t" o:hr="t" fillcolor="#a0a0a0" stroked="f"/>
+          <v:rect id="_x0000_i1043" style="width:0;height:1.5pt" o:hralign="center" o:hrstd="t" o:hr="t" fillcolor="#a0a0a0" stroked="f"/>
         </w:pict>
       </w:r>
     </w:p>
@@ -17212,7 +17796,7 @@
           <w:lang w:val="tr-TR"/>
         </w:rPr>
         <w:pict>
-          <v:rect id="_x0000_i1029" style="width:0;height:1.5pt" o:hralign="center" o:hrstd="t" o:hr="t" fillcolor="#a0a0a0" stroked="f"/>
+          <v:rect id="_x0000_i1044" style="width:0;height:1.5pt" o:hralign="center" o:hrstd="t" o:hr="t" fillcolor="#a0a0a0" stroked="f"/>
         </w:pict>
       </w:r>
     </w:p>
@@ -19653,6 +20237,155 @@
     </w:lvl>
   </w:abstractNum>
   <w:abstractNum w:abstractNumId="23" w15:restartNumberingAfterBreak="0">
+    <w:nsid w:val="66A62AF6"/>
+    <w:multiLevelType w:val="multilevel"/>
+    <w:tmpl w:val="C3EA988E"/>
+    <w:lvl w:ilvl="0">
+      <w:start w:val="1"/>
+      <w:numFmt w:val="bullet"/>
+      <w:lvlText w:val=""/>
+      <w:lvlJc w:val="left"/>
+      <w:pPr>
+        <w:tabs>
+          <w:tab w:val="num" w:pos="720"/>
+        </w:tabs>
+        <w:ind w:left="720" w:hanging="360"/>
+      </w:pPr>
+      <w:rPr>
+        <w:rFonts w:ascii="Symbol" w:hAnsi="Symbol" w:hint="default"/>
+        <w:sz w:val="20"/>
+      </w:rPr>
+    </w:lvl>
+    <w:lvl w:ilvl="1" w:tentative="1">
+      <w:start w:val="1"/>
+      <w:numFmt w:val="bullet"/>
+      <w:lvlText w:val="o"/>
+      <w:lvlJc w:val="left"/>
+      <w:pPr>
+        <w:tabs>
+          <w:tab w:val="num" w:pos="1440"/>
+        </w:tabs>
+        <w:ind w:left="1440" w:hanging="360"/>
+      </w:pPr>
+      <w:rPr>
+        <w:rFonts w:ascii="Courier New" w:hAnsi="Courier New" w:hint="default"/>
+        <w:sz w:val="20"/>
+      </w:rPr>
+    </w:lvl>
+    <w:lvl w:ilvl="2" w:tentative="1">
+      <w:start w:val="1"/>
+      <w:numFmt w:val="bullet"/>
+      <w:lvlText w:val=""/>
+      <w:lvlJc w:val="left"/>
+      <w:pPr>
+        <w:tabs>
+          <w:tab w:val="num" w:pos="2160"/>
+        </w:tabs>
+        <w:ind w:left="2160" w:hanging="360"/>
+      </w:pPr>
+      <w:rPr>
+        <w:rFonts w:ascii="Wingdings" w:hAnsi="Wingdings" w:hint="default"/>
+        <w:sz w:val="20"/>
+      </w:rPr>
+    </w:lvl>
+    <w:lvl w:ilvl="3" w:tentative="1">
+      <w:start w:val="1"/>
+      <w:numFmt w:val="bullet"/>
+      <w:lvlText w:val=""/>
+      <w:lvlJc w:val="left"/>
+      <w:pPr>
+        <w:tabs>
+          <w:tab w:val="num" w:pos="2880"/>
+        </w:tabs>
+        <w:ind w:left="2880" w:hanging="360"/>
+      </w:pPr>
+      <w:rPr>
+        <w:rFonts w:ascii="Wingdings" w:hAnsi="Wingdings" w:hint="default"/>
+        <w:sz w:val="20"/>
+      </w:rPr>
+    </w:lvl>
+    <w:lvl w:ilvl="4" w:tentative="1">
+      <w:start w:val="1"/>
+      <w:numFmt w:val="bullet"/>
+      <w:lvlText w:val=""/>
+      <w:lvlJc w:val="left"/>
+      <w:pPr>
+        <w:tabs>
+          <w:tab w:val="num" w:pos="3600"/>
+        </w:tabs>
+        <w:ind w:left="3600" w:hanging="360"/>
+      </w:pPr>
+      <w:rPr>
+        <w:rFonts w:ascii="Wingdings" w:hAnsi="Wingdings" w:hint="default"/>
+        <w:sz w:val="20"/>
+      </w:rPr>
+    </w:lvl>
+    <w:lvl w:ilvl="5" w:tentative="1">
+      <w:start w:val="1"/>
+      <w:numFmt w:val="bullet"/>
+      <w:lvlText w:val=""/>
+      <w:lvlJc w:val="left"/>
+      <w:pPr>
+        <w:tabs>
+          <w:tab w:val="num" w:pos="4320"/>
+        </w:tabs>
+        <w:ind w:left="4320" w:hanging="360"/>
+      </w:pPr>
+      <w:rPr>
+        <w:rFonts w:ascii="Wingdings" w:hAnsi="Wingdings" w:hint="default"/>
+        <w:sz w:val="20"/>
+      </w:rPr>
+    </w:lvl>
+    <w:lvl w:ilvl="6" w:tentative="1">
+      <w:start w:val="1"/>
+      <w:numFmt w:val="bullet"/>
+      <w:lvlText w:val=""/>
+      <w:lvlJc w:val="left"/>
+      <w:pPr>
+        <w:tabs>
+          <w:tab w:val="num" w:pos="5040"/>
+        </w:tabs>
+        <w:ind w:left="5040" w:hanging="360"/>
+      </w:pPr>
+      <w:rPr>
+        <w:rFonts w:ascii="Wingdings" w:hAnsi="Wingdings" w:hint="default"/>
+        <w:sz w:val="20"/>
+      </w:rPr>
+    </w:lvl>
+    <w:lvl w:ilvl="7" w:tentative="1">
+      <w:start w:val="1"/>
+      <w:numFmt w:val="bullet"/>
+      <w:lvlText w:val=""/>
+      <w:lvlJc w:val="left"/>
+      <w:pPr>
+        <w:tabs>
+          <w:tab w:val="num" w:pos="5760"/>
+        </w:tabs>
+        <w:ind w:left="5760" w:hanging="360"/>
+      </w:pPr>
+      <w:rPr>
+        <w:rFonts w:ascii="Wingdings" w:hAnsi="Wingdings" w:hint="default"/>
+        <w:sz w:val="20"/>
+      </w:rPr>
+    </w:lvl>
+    <w:lvl w:ilvl="8" w:tentative="1">
+      <w:start w:val="1"/>
+      <w:numFmt w:val="bullet"/>
+      <w:lvlText w:val=""/>
+      <w:lvlJc w:val="left"/>
+      <w:pPr>
+        <w:tabs>
+          <w:tab w:val="num" w:pos="6480"/>
+        </w:tabs>
+        <w:ind w:left="6480" w:hanging="360"/>
+      </w:pPr>
+      <w:rPr>
+        <w:rFonts w:ascii="Wingdings" w:hAnsi="Wingdings" w:hint="default"/>
+        <w:sz w:val="20"/>
+      </w:rPr>
+    </w:lvl>
+  </w:abstractNum>
+  <w:abstractNum w:abstractNumId="24" w15:restartNumberingAfterBreak="0">
     <w:nsid w:val="6B893506"/>
     <w:multiLevelType w:val="multilevel"/>
     <w:tmpl w:val="C374B068"/>
@@ -19801,7 +20534,7 @@
       </w:rPr>
     </w:lvl>
   </w:abstractNum>
-  <w:abstractNum w:abstractNumId="24" w15:restartNumberingAfterBreak="0">
+  <w:abstractNum w:abstractNumId="25" w15:restartNumberingAfterBreak="0">
     <w:nsid w:val="756873F9"/>
     <w:multiLevelType w:val="multilevel"/>
     <w:tmpl w:val="B6F2D8A8"/>
@@ -19978,7 +20711,7 @@
     <w:abstractNumId w:val="0"/>
   </w:num>
   <w:num w:numId="10" w16cid:durableId="428279770">
-    <w:abstractNumId w:val="24"/>
+    <w:abstractNumId w:val="25"/>
   </w:num>
   <w:num w:numId="11" w16cid:durableId="1865171189">
     <w:abstractNumId w:val="18"/>
@@ -19990,7 +20723,7 @@
     <w:abstractNumId w:val="10"/>
   </w:num>
   <w:num w:numId="14" w16cid:durableId="37824717">
-    <w:abstractNumId w:val="23"/>
+    <w:abstractNumId w:val="24"/>
   </w:num>
   <w:num w:numId="15" w16cid:durableId="285506175">
     <w:abstractNumId w:val="21"/>
@@ -20024,6 +20757,9 @@
   </w:num>
   <w:num w:numId="25" w16cid:durableId="920867346">
     <w:abstractNumId w:val="13"/>
+  </w:num>
+  <w:num w:numId="26" w16cid:durableId="315381413">
+    <w:abstractNumId w:val="23"/>
   </w:num>
 </w:numbering>
 </file>
@@ -20631,6 +21367,7 @@
   <w:style w:type="character" w:default="1" w:styleId="VarsaylanParagrafYazTipi">
     <w:name w:val="Default Paragraph Font"/>
     <w:uiPriority w:val="1"/>
+    <w:semiHidden/>
     <w:unhideWhenUsed/>
   </w:style>
   <w:style w:type="table" w:default="1" w:styleId="NormalTablo">

</xml_diff>